<commit_message>
chg: Added standards to 388 welcome letter (just 2 for now)
</commit_message>
<xml_diff>
--- a/132-388 Training Programme (TRP).docx
+++ b/132-388 Training Programme (TRP).docx
@@ -25,6 +25,7 @@
             <w:id w:val="1059050977"/>
             <w:picture/>
           </w:sdtPr>
+          <w:sdtEndPr/>
           <w:sdtContent>
             <w:p>
               <w:pPr>
@@ -96,6 +97,7 @@
             <w:dataBinding w:prefixMappings="xmlns:ns0='http://purl.org/dc/elements/1.1/' xmlns:ns1='http://schemas.openxmlformats.org/package/2006/metadata/core-properties' " w:xpath="/ns1:coreProperties[1]/ns0:title[1]" w:storeItemID="{6C3C8BC8-F283-45AE-878A-BAB7291924A1}"/>
             <w:text/>
           </w:sdtPr>
+          <w:sdtEndPr/>
           <w:sdtContent>
             <w:p>
               <w:pPr>
@@ -159,6 +161,7 @@
             <w:dataBinding w:prefixMappings="xmlns:ns0='http://purl.org/dc/elements/1.1/' xmlns:ns1='http://schemas.openxmlformats.org/package/2006/metadata/core-properties' " w:xpath="/ns1:coreProperties[1]/ns1:category[1]" w:storeItemID="{6C3C8BC8-F283-45AE-878A-BAB7291924A1}"/>
             <w:text/>
           </w:sdtPr>
+          <w:sdtEndPr/>
           <w:sdtContent>
             <w:p>
               <w:pPr>
@@ -211,6 +214,7 @@
               <w:dataBinding w:prefixMappings="xmlns:ns0='http://purl.org/dc/elements/1.1/' xmlns:ns1='http://schemas.openxmlformats.org/package/2006/metadata/core-properties' " w:xpath="/ns1:coreProperties[1]/ns0:subject[1]" w:storeItemID="{6C3C8BC8-F283-45AE-878A-BAB7291924A1}"/>
               <w:text/>
             </w:sdtPr>
+            <w:sdtEndPr/>
             <w:sdtContent>
               <w:r>
                 <w:rPr>
@@ -252,6 +256,7 @@
               <w:dataBinding w:prefixMappings="xmlns:ns0='http://schemas.openxmlformats.org/officeDocument/2006/extended-properties' " w:xpath="/ns0:Properties[1]/ns0:Company[1]" w:storeItemID="{6668398D-A668-4E3E-A5EB-62B293D839F1}"/>
               <w:text/>
             </w:sdtPr>
+            <w:sdtEndPr/>
             <w:sdtContent>
               <w:r>
                 <w:rPr>
@@ -304,6 +309,7 @@
               <w:showingPlcHdr/>
               <w:picture/>
             </w:sdtPr>
+            <w:sdtEndPr/>
             <w:sdtContent>
               <w:r>
                 <w:rPr>
@@ -424,75 +430,206 @@
               <w:noProof/>
               <w:color w:val="DDDDDD" w:themeColor="accent1"/>
             </w:rPr>
-            <w:pict w14:anchorId="0915848A">
-              <v:shapetype id="_x0000_t202" coordsize="21600,21600" o:spt="202" path="m,l,21600r21600,l21600,xe">
-                <v:stroke joinstyle="miter"/>
-                <v:path gradientshapeok="t" o:connecttype="rect"/>
-              </v:shapetype>
-              <v:shape id="Text Box 142" o:spid="_x0000_s1026" type="#_x0000_t202" style="position:absolute;left:0;text-align:left;margin-left:.4pt;margin-top:750.15pt;width:487.3pt;height:43.85pt;z-index:251659264;visibility:visible;mso-width-percent:1000;mso-position-horizontal-relative:margin;mso-position-vertical-relative:page;mso-width-percent:1000;mso-width-relative:margin;mso-height-relative:margin;v-text-anchor:bottom" o:gfxdata="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" filled="f" stroked="f" strokeweight=".5pt">
-                <v:path arrowok="t"/>
-                <v:textbox style="mso-next-textbox:#Text Box 142" inset="0,0,0,0">
-                  <w:txbxContent>
-                    <w:p>
-                      <w:pPr>
-                        <w:pStyle w:val="Ingenmellomrom"/>
-                        <w:jc w:val="center"/>
-                        <w:rPr>
-                          <w:color w:val="DDDDDD" w:themeColor="accent1"/>
-                          <w:sz w:val="24"/>
-                        </w:rPr>
-                      </w:pPr>
-                    </w:p>
-                    <w:p>
-                      <w:pPr>
-                        <w:pStyle w:val="Ingenmellomrom"/>
-                        <w:jc w:val="center"/>
-                        <w:rPr>
-                          <w:color w:val="DDDDDD" w:themeColor="accent1"/>
-                        </w:rPr>
-                      </w:pPr>
-                      <w:r>
-                        <w:rPr>
-                          <w:color w:val="808080" w:themeColor="accent4"/>
-                        </w:rPr>
-                        <w:t>132nd Virtual Wing, 2013:</w:t>
-                      </w:r>
-                    </w:p>
-                    <w:p>
-                      <w:pPr>
-                        <w:pStyle w:val="Ingenmellomrom"/>
-                        <w:jc w:val="center"/>
-                        <w:rPr>
-                          <w:color w:val="808080" w:themeColor="accent4"/>
-                        </w:rPr>
-                      </w:pPr>
-                      <w:r>
-                        <w:rPr>
-                          <w:color w:val="808080" w:themeColor="accent4"/>
-                        </w:rPr>
-                        <w:t xml:space="preserve">This work is licensed under a </w:t>
-                      </w:r>
-                      <w:hyperlink r:id="rId12" w:history="1">
-                        <w:r>
-                          <w:rPr>
-                            <w:rStyle w:val="Hyperkobling"/>
-                            <w:color w:val="808080" w:themeColor="accent4"/>
-                          </w:rPr>
-                          <w:t>Creative Commons Attribution-ShareAlike 3.0 Unported License</w:t>
-                        </w:r>
-                      </w:hyperlink>
-                      <w:r>
-                        <w:rPr>
-                          <w:color w:val="808080" w:themeColor="accent4"/>
-                        </w:rPr>
-                        <w:t>.</w:t>
-                      </w:r>
-                    </w:p>
-                  </w:txbxContent>
-                </v:textbox>
-                <w10:wrap anchorx="margin" anchory="page"/>
-              </v:shape>
-            </w:pict>
+            <mc:AlternateContent>
+              <mc:Choice Requires="wps">
+                <w:drawing>
+                  <wp:anchor distT="0" distB="0" distL="114300" distR="114300" simplePos="0" relativeHeight="251659264" behindDoc="0" locked="0" layoutInCell="1" allowOverlap="1" wp14:anchorId="0915848A" wp14:editId="63E12647">
+                    <wp:simplePos x="0" y="0"/>
+                    <wp:positionH relativeFrom="margin">
+                      <wp:posOffset>5080</wp:posOffset>
+                    </wp:positionH>
+                    <wp:positionV relativeFrom="page">
+                      <wp:posOffset>9526905</wp:posOffset>
+                    </wp:positionV>
+                    <wp:extent cx="6188710" cy="556895"/>
+                    <wp:effectExtent l="0" t="0" r="0" b="0"/>
+                    <wp:wrapNone/>
+                    <wp:docPr id="142" name="Text Box 142"/>
+                    <wp:cNvGraphicFramePr>
+                      <a:graphicFrameLocks xmlns:a="http://schemas.openxmlformats.org/drawingml/2006/main"/>
+                    </wp:cNvGraphicFramePr>
+                    <a:graphic xmlns:a="http://schemas.openxmlformats.org/drawingml/2006/main">
+                      <a:graphicData uri="http://schemas.microsoft.com/office/word/2010/wordprocessingShape">
+                        <wps:wsp>
+                          <wps:cNvSpPr txBox="1">
+                            <a:spLocks/>
+                          </wps:cNvSpPr>
+                          <wps:spPr>
+                            <a:xfrm>
+                              <a:off x="0" y="0"/>
+                              <a:ext cx="6188710" cy="556895"/>
+                            </a:xfrm>
+                            <a:prstGeom prst="rect">
+                              <a:avLst/>
+                            </a:prstGeom>
+                            <a:noFill/>
+                            <a:ln w="6350">
+                              <a:noFill/>
+                            </a:ln>
+                            <a:effectLst/>
+                          </wps:spPr>
+                          <wps:style>
+                            <a:lnRef idx="0">
+                              <a:schemeClr val="accent1"/>
+                            </a:lnRef>
+                            <a:fillRef idx="0">
+                              <a:schemeClr val="accent1"/>
+                            </a:fillRef>
+                            <a:effectRef idx="0">
+                              <a:schemeClr val="accent1"/>
+                            </a:effectRef>
+                            <a:fontRef idx="minor">
+                              <a:schemeClr val="dk1"/>
+                            </a:fontRef>
+                          </wps:style>
+                          <wps:txbx>
+                            <w:txbxContent>
+                              <w:p>
+                                <w:pPr>
+                                  <w:pStyle w:val="Ingenmellomrom"/>
+                                  <w:jc w:val="center"/>
+                                  <w:rPr>
+                                    <w:color w:val="DDDDDD" w:themeColor="accent1"/>
+                                    <w:sz w:val="24"/>
+                                  </w:rPr>
+                                </w:pPr>
+                              </w:p>
+                              <w:p>
+                                <w:pPr>
+                                  <w:pStyle w:val="Ingenmellomrom"/>
+                                  <w:jc w:val="center"/>
+                                  <w:rPr>
+                                    <w:color w:val="DDDDDD" w:themeColor="accent1"/>
+                                  </w:rPr>
+                                </w:pPr>
+                                <w:r>
+                                  <w:rPr>
+                                    <w:color w:val="808080" w:themeColor="accent4"/>
+                                  </w:rPr>
+                                  <w:t>132nd Virtual Wing, 2013:</w:t>
+                                </w:r>
+                              </w:p>
+                              <w:p>
+                                <w:pPr>
+                                  <w:pStyle w:val="Ingenmellomrom"/>
+                                  <w:jc w:val="center"/>
+                                  <w:rPr>
+                                    <w:color w:val="808080" w:themeColor="accent4"/>
+                                  </w:rPr>
+                                </w:pPr>
+                                <w:r>
+                                  <w:rPr>
+                                    <w:color w:val="808080" w:themeColor="accent4"/>
+                                  </w:rPr>
+                                  <w:t xml:space="preserve">This work is licensed under a </w:t>
+                                </w:r>
+                                <w:hyperlink r:id="rId12" w:history="1">
+                                  <w:r>
+                                    <w:rPr>
+                                      <w:rStyle w:val="Hyperkobling"/>
+                                      <w:color w:val="808080" w:themeColor="accent4"/>
+                                    </w:rPr>
+                                    <w:t>Creative Commons Attribution-ShareAlike 3.0 Unported License</w:t>
+                                  </w:r>
+                                </w:hyperlink>
+                                <w:r>
+                                  <w:rPr>
+                                    <w:color w:val="808080" w:themeColor="accent4"/>
+                                  </w:rPr>
+                                  <w:t>.</w:t>
+                                </w:r>
+                              </w:p>
+                            </w:txbxContent>
+                          </wps:txbx>
+                          <wps:bodyPr rot="0" spcFirstLastPara="0" vertOverflow="overflow" horzOverflow="overflow" vert="horz" wrap="square" lIns="0" tIns="0" rIns="0" bIns="0" numCol="1" spcCol="0" rtlCol="0" fromWordArt="0" anchor="b" anchorCtr="0" forceAA="0" compatLnSpc="1">
+                            <a:prstTxWarp prst="textNoShape">
+                              <a:avLst/>
+                            </a:prstTxWarp>
+                            <a:noAutofit/>
+                          </wps:bodyPr>
+                        </wps:wsp>
+                      </a:graphicData>
+                    </a:graphic>
+                    <wp14:sizeRelH relativeFrom="margin">
+                      <wp14:pctWidth>100000</wp14:pctWidth>
+                    </wp14:sizeRelH>
+                    <wp14:sizeRelV relativeFrom="margin">
+                      <wp14:pctHeight>0</wp14:pctHeight>
+                    </wp14:sizeRelV>
+                  </wp:anchor>
+                </w:drawing>
+              </mc:Choice>
+              <mc:Fallback>
+                <w:pict>
+                  <v:shapetype w14:anchorId="0915848A" id="_x0000_t202" coordsize="21600,21600" o:spt="202" path="m,l,21600r21600,l21600,xe">
+                    <v:stroke joinstyle="miter"/>
+                    <v:path gradientshapeok="t" o:connecttype="rect"/>
+                  </v:shapetype>
+                  <v:shape id="Text Box 142" o:spid="_x0000_s1026" type="#_x0000_t202" style="position:absolute;left:0;text-align:left;margin-left:.4pt;margin-top:750.15pt;width:487.3pt;height:43.85pt;z-index:251659264;visibility:visible;mso-wrap-style:square;mso-width-percent:1000;mso-height-percent:0;mso-wrap-distance-left:9pt;mso-wrap-distance-top:0;mso-wrap-distance-right:9pt;mso-wrap-distance-bottom:0;mso-position-horizontal:absolute;mso-position-horizontal-relative:margin;mso-position-vertical:absolute;mso-position-vertical-relative:page;mso-width-percent:1000;mso-height-percent:0;mso-width-relative:margin;mso-height-relative:margin;v-text-anchor:bottom" o:gfxdata="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" filled="f" stroked="f" strokeweight=".5pt">
+                    <v:textbox inset="0,0,0,0">
+                      <w:txbxContent>
+                        <w:p>
+                          <w:pPr>
+                            <w:pStyle w:val="Ingenmellomrom"/>
+                            <w:jc w:val="center"/>
+                            <w:rPr>
+                              <w:color w:val="DDDDDD" w:themeColor="accent1"/>
+                              <w:sz w:val="24"/>
+                            </w:rPr>
+                          </w:pPr>
+                        </w:p>
+                        <w:p>
+                          <w:pPr>
+                            <w:pStyle w:val="Ingenmellomrom"/>
+                            <w:jc w:val="center"/>
+                            <w:rPr>
+                              <w:color w:val="DDDDDD" w:themeColor="accent1"/>
+                            </w:rPr>
+                          </w:pPr>
+                          <w:r>
+                            <w:rPr>
+                              <w:color w:val="808080" w:themeColor="accent4"/>
+                            </w:rPr>
+                            <w:t>132nd Virtual Wing, 2013:</w:t>
+                          </w:r>
+                        </w:p>
+                        <w:p>
+                          <w:pPr>
+                            <w:pStyle w:val="Ingenmellomrom"/>
+                            <w:jc w:val="center"/>
+                            <w:rPr>
+                              <w:color w:val="808080" w:themeColor="accent4"/>
+                            </w:rPr>
+                          </w:pPr>
+                          <w:r>
+                            <w:rPr>
+                              <w:color w:val="808080" w:themeColor="accent4"/>
+                            </w:rPr>
+                            <w:t xml:space="preserve">This work is licensed under a </w:t>
+                          </w:r>
+                          <w:hyperlink r:id="rId13" w:history="1">
+                            <w:r>
+                              <w:rPr>
+                                <w:rStyle w:val="Hyperkobling"/>
+                                <w:color w:val="808080" w:themeColor="accent4"/>
+                              </w:rPr>
+                              <w:t>Creative Commons Attribution-ShareAlike 3.0 Unported License</w:t>
+                            </w:r>
+                          </w:hyperlink>
+                          <w:r>
+                            <w:rPr>
+                              <w:color w:val="808080" w:themeColor="accent4"/>
+                            </w:rPr>
+                            <w:t>.</w:t>
+                          </w:r>
+                        </w:p>
+                      </w:txbxContent>
+                    </v:textbox>
+                    <w10:wrap anchorx="margin" anchory="page"/>
+                  </v:shape>
+                </w:pict>
+              </mc:Fallback>
+            </mc:AlternateContent>
           </w:r>
           <w:r>
             <w:rPr>
@@ -525,6 +662,7 @@
         <w:dataBinding w:prefixMappings="xmlns:ns0='http://purl.org/dc/elements/1.1/' xmlns:ns1='http://schemas.openxmlformats.org/package/2006/metadata/core-properties' " w:xpath="/ns1:coreProperties[1]/ns0:title[1]" w:storeItemID="{6C3C8BC8-F283-45AE-878A-BAB7291924A1}"/>
         <w:text/>
       </w:sdtPr>
+      <w:sdtEndPr/>
       <w:sdtContent>
         <w:p>
           <w:pPr>
@@ -613,6 +751,7 @@
             <w:dataBinding w:prefixMappings="xmlns:ns0='http://purl.org/dc/elements/1.1/' xmlns:ns1='http://schemas.openxmlformats.org/package/2006/metadata/core-properties' " w:xpath="/ns1:coreProperties[1]/ns1:category[1]" w:storeItemID="{6C3C8BC8-F283-45AE-878A-BAB7291924A1}"/>
             <w:text/>
           </w:sdtPr>
+          <w:sdtEndPr/>
           <w:sdtContent>
             <w:tc>
               <w:tcPr>
@@ -682,6 +821,7 @@
             <w:dataBinding w:prefixMappings="xmlns:ns0='http://purl.org/dc/elements/1.1/' xmlns:ns1='http://schemas.openxmlformats.org/package/2006/metadata/core-properties' " w:xpath="/ns1:coreProperties[1]/ns0:subject[1]" w:storeItemID="{6C3C8BC8-F283-45AE-878A-BAB7291924A1}"/>
             <w:text/>
           </w:sdtPr>
+          <w:sdtEndPr/>
           <w:sdtContent>
             <w:tc>
               <w:tcPr>
@@ -807,6 +947,7 @@
               <w:calendar w:val="gregorian"/>
             </w:date>
           </w:sdtPr>
+          <w:sdtEndPr/>
           <w:sdtContent>
             <w:tc>
               <w:tcPr>
@@ -873,6 +1014,7 @@
             <w:dataBinding w:prefixMappings="xmlns:ns0='http://schemas.openxmlformats.org/officeDocument/2006/extended-properties' " w:xpath="/ns0:Properties[1]/ns0:Manager[1]" w:storeItemID="{6668398D-A668-4E3E-A5EB-62B293D839F1}"/>
             <w:text/>
           </w:sdtPr>
+          <w:sdtEndPr/>
           <w:sdtContent>
             <w:tc>
               <w:tcPr>
@@ -1185,7 +1327,7 @@
           <w:r>
             <w:fldChar w:fldCharType="separate"/>
           </w:r>
-          <w:hyperlink w:anchor="_Toc3838281" w:history="1">
+          <w:hyperlink w:anchor="_Toc21884548" w:history="1">
             <w:r>
               <w:rPr>
                 <w:rStyle w:val="Hyperkobling"/>
@@ -1212,7 +1354,7 @@
                 <w:noProof/>
                 <w:webHidden/>
               </w:rPr>
-              <w:instrText xml:space="preserve"> PAGEREF _Toc3838281 \h </w:instrText>
+              <w:instrText xml:space="preserve"> PAGEREF _Toc21884548 \h </w:instrText>
             </w:r>
             <w:r>
               <w:rPr>
@@ -1232,7 +1374,7 @@
                 <w:noProof/>
                 <w:webHidden/>
               </w:rPr>
-              <w:t>3</w:t>
+              <w:t>2</w:t>
             </w:r>
             <w:r>
               <w:rPr>
@@ -1256,7 +1398,7 @@
               <w:lang w:val="nb-NO" w:eastAsia="nb-NO"/>
             </w:rPr>
           </w:pPr>
-          <w:hyperlink w:anchor="_Toc3838282" w:history="1">
+          <w:hyperlink w:anchor="_Toc21884549" w:history="1">
             <w:r>
               <w:rPr>
                 <w:rStyle w:val="Hyperkobling"/>
@@ -1284,7 +1426,7 @@
                 <w:noProof/>
                 <w:webHidden/>
               </w:rPr>
-              <w:instrText xml:space="preserve"> PAGEREF _Toc3838282 \h </w:instrText>
+              <w:instrText xml:space="preserve"> PAGEREF _Toc21884549 \h </w:instrText>
             </w:r>
             <w:r>
               <w:rPr>
@@ -1328,7 +1470,7 @@
               <w:lang w:val="nb-NO" w:eastAsia="nb-NO"/>
             </w:rPr>
           </w:pPr>
-          <w:hyperlink w:anchor="_Toc3838283" w:history="1">
+          <w:hyperlink w:anchor="_Toc21884550" w:history="1">
             <w:r>
               <w:rPr>
                 <w:rStyle w:val="Hyperkobling"/>
@@ -1356,7 +1498,7 @@
                 <w:noProof/>
                 <w:webHidden/>
               </w:rPr>
-              <w:instrText xml:space="preserve"> PAGEREF _Toc3838283 \h </w:instrText>
+              <w:instrText xml:space="preserve"> PAGEREF _Toc21884550 \h </w:instrText>
             </w:r>
             <w:r>
               <w:rPr>
@@ -1401,7 +1543,7 @@
               <w:lang w:val="nb-NO" w:eastAsia="nb-NO"/>
             </w:rPr>
           </w:pPr>
-          <w:hyperlink w:anchor="_Toc3838284" w:history="1">
+          <w:hyperlink w:anchor="_Toc21884551" w:history="1">
             <w:r>
               <w:rPr>
                 <w:rStyle w:val="Hyperkobling"/>
@@ -1425,7 +1567,16 @@
                 <w:noProof/>
                 <w:lang w:val="en-GB"/>
               </w:rPr>
-              <w:t>General regulations</w:t>
+              <w:t>Requirements to start training in the 388</w:t>
+            </w:r>
+            <w:r>
+              <w:rPr>
+                <w:rStyle w:val="Hyperkobling"/>
+                <w:noProof/>
+                <w:vertAlign w:val="superscript"/>
+                <w:lang w:val="en-GB"/>
+              </w:rPr>
+              <w:t>th</w:t>
             </w:r>
             <w:r>
               <w:rPr>
@@ -1446,7 +1597,7 @@
                 <w:noProof/>
                 <w:webHidden/>
               </w:rPr>
-              <w:instrText xml:space="preserve"> PAGEREF _Toc3838284 \h </w:instrText>
+              <w:instrText xml:space="preserve"> PAGEREF _Toc21884551 \h </w:instrText>
             </w:r>
             <w:r>
               <w:rPr>
@@ -1466,7 +1617,7 @@
                 <w:noProof/>
                 <w:webHidden/>
               </w:rPr>
-              <w:t>4</w:t>
+              <w:t>3</w:t>
             </w:r>
             <w:r>
               <w:rPr>
@@ -1491,7 +1642,7 @@
               <w:lang w:val="nb-NO" w:eastAsia="nb-NO"/>
             </w:rPr>
           </w:pPr>
-          <w:hyperlink w:anchor="_Toc3838285" w:history="1">
+          <w:hyperlink w:anchor="_Toc21884552" w:history="1">
             <w:r>
               <w:rPr>
                 <w:rStyle w:val="Hyperkobling"/>
@@ -1515,7 +1666,7 @@
                 <w:noProof/>
                 <w:lang w:val="en-GB"/>
               </w:rPr>
-              <w:t>Qualification levels</w:t>
+              <w:t>Are able to refuel (Air-to-air refueling) with ease.</w:t>
             </w:r>
             <w:r>
               <w:rPr>
@@ -1536,7 +1687,7 @@
                 <w:noProof/>
                 <w:webHidden/>
               </w:rPr>
-              <w:instrText xml:space="preserve"> PAGEREF _Toc3838285 \h </w:instrText>
+              <w:instrText xml:space="preserve"> PAGEREF _Toc21884552 \h </w:instrText>
             </w:r>
             <w:r>
               <w:rPr>
@@ -1556,7 +1707,371 @@
                 <w:noProof/>
                 <w:webHidden/>
               </w:rPr>
-              <w:t>4</w:t>
+              <w:t>3</w:t>
+            </w:r>
+            <w:r>
+              <w:rPr>
+                <w:noProof/>
+                <w:webHidden/>
+              </w:rPr>
+              <w:fldChar w:fldCharType="end"/>
+            </w:r>
+          </w:hyperlink>
+        </w:p>
+        <w:p>
+          <w:pPr>
+            <w:pStyle w:val="INNH2"/>
+            <w:tabs>
+              <w:tab w:val="left" w:pos="660"/>
+              <w:tab w:val="right" w:leader="dot" w:pos="9736"/>
+            </w:tabs>
+            <w:rPr>
+              <w:rFonts w:eastAsiaTheme="minorEastAsia"/>
+              <w:noProof/>
+              <w:szCs w:val="22"/>
+              <w:lang w:val="nb-NO" w:eastAsia="nb-NO"/>
+            </w:rPr>
+          </w:pPr>
+          <w:hyperlink w:anchor="_Toc21884553" w:history="1">
+            <w:r>
+              <w:rPr>
+                <w:rStyle w:val="Hyperkobling"/>
+                <w:rFonts w:ascii="Calibri" w:hAnsi="Calibri" w:cs="Calibri"/>
+                <w:noProof/>
+                <w:lang w:val="en-GB"/>
+              </w:rPr>
+              <w:t>-</w:t>
+            </w:r>
+            <w:r>
+              <w:rPr>
+                <w:rFonts w:eastAsiaTheme="minorEastAsia"/>
+                <w:noProof/>
+                <w:szCs w:val="22"/>
+                <w:lang w:val="nb-NO" w:eastAsia="nb-NO"/>
+              </w:rPr>
+              <w:tab/>
+            </w:r>
+            <w:r>
+              <w:rPr>
+                <w:rStyle w:val="Hyperkobling"/>
+                <w:noProof/>
+                <w:lang w:val="en-GB"/>
+              </w:rPr>
+              <w:t>Navigating to the tanker using TACAN</w:t>
+            </w:r>
+            <w:r>
+              <w:rPr>
+                <w:noProof/>
+                <w:webHidden/>
+              </w:rPr>
+              <w:tab/>
+            </w:r>
+            <w:r>
+              <w:rPr>
+                <w:noProof/>
+                <w:webHidden/>
+              </w:rPr>
+              <w:fldChar w:fldCharType="begin"/>
+            </w:r>
+            <w:r>
+              <w:rPr>
+                <w:noProof/>
+                <w:webHidden/>
+              </w:rPr>
+              <w:instrText xml:space="preserve"> PAGEREF _Toc21884553 \h </w:instrText>
+            </w:r>
+            <w:r>
+              <w:rPr>
+                <w:noProof/>
+                <w:webHidden/>
+              </w:rPr>
+            </w:r>
+            <w:r>
+              <w:rPr>
+                <w:noProof/>
+                <w:webHidden/>
+              </w:rPr>
+              <w:fldChar w:fldCharType="separate"/>
+            </w:r>
+            <w:r>
+              <w:rPr>
+                <w:noProof/>
+                <w:webHidden/>
+              </w:rPr>
+              <w:t>3</w:t>
+            </w:r>
+            <w:r>
+              <w:rPr>
+                <w:noProof/>
+                <w:webHidden/>
+              </w:rPr>
+              <w:fldChar w:fldCharType="end"/>
+            </w:r>
+          </w:hyperlink>
+        </w:p>
+        <w:p>
+          <w:pPr>
+            <w:pStyle w:val="INNH2"/>
+            <w:tabs>
+              <w:tab w:val="left" w:pos="660"/>
+              <w:tab w:val="right" w:leader="dot" w:pos="9736"/>
+            </w:tabs>
+            <w:rPr>
+              <w:rFonts w:eastAsiaTheme="minorEastAsia"/>
+              <w:noProof/>
+              <w:szCs w:val="22"/>
+              <w:lang w:val="nb-NO" w:eastAsia="nb-NO"/>
+            </w:rPr>
+          </w:pPr>
+          <w:hyperlink w:anchor="_Toc21884554" w:history="1">
+            <w:r>
+              <w:rPr>
+                <w:rStyle w:val="Hyperkobling"/>
+                <w:rFonts w:ascii="Calibri" w:hAnsi="Calibri" w:cs="Calibri"/>
+                <w:noProof/>
+                <w:lang w:val="en-GB"/>
+              </w:rPr>
+              <w:t>-</w:t>
+            </w:r>
+            <w:r>
+              <w:rPr>
+                <w:rFonts w:eastAsiaTheme="minorEastAsia"/>
+                <w:noProof/>
+                <w:szCs w:val="22"/>
+                <w:lang w:val="nb-NO" w:eastAsia="nb-NO"/>
+              </w:rPr>
+              <w:tab/>
+            </w:r>
+            <w:r>
+              <w:rPr>
+                <w:rStyle w:val="Hyperkobling"/>
+                <w:noProof/>
+                <w:lang w:val="en-GB"/>
+              </w:rPr>
+              <w:t>Communicate with the tanker</w:t>
+            </w:r>
+            <w:r>
+              <w:rPr>
+                <w:noProof/>
+                <w:webHidden/>
+              </w:rPr>
+              <w:tab/>
+            </w:r>
+            <w:r>
+              <w:rPr>
+                <w:noProof/>
+                <w:webHidden/>
+              </w:rPr>
+              <w:fldChar w:fldCharType="begin"/>
+            </w:r>
+            <w:r>
+              <w:rPr>
+                <w:noProof/>
+                <w:webHidden/>
+              </w:rPr>
+              <w:instrText xml:space="preserve"> PAGEREF _Toc21884554 \h </w:instrText>
+            </w:r>
+            <w:r>
+              <w:rPr>
+                <w:noProof/>
+                <w:webHidden/>
+              </w:rPr>
+            </w:r>
+            <w:r>
+              <w:rPr>
+                <w:noProof/>
+                <w:webHidden/>
+              </w:rPr>
+              <w:fldChar w:fldCharType="separate"/>
+            </w:r>
+            <w:r>
+              <w:rPr>
+                <w:noProof/>
+                <w:webHidden/>
+              </w:rPr>
+              <w:t>3</w:t>
+            </w:r>
+            <w:r>
+              <w:rPr>
+                <w:noProof/>
+                <w:webHidden/>
+              </w:rPr>
+              <w:fldChar w:fldCharType="end"/>
+            </w:r>
+          </w:hyperlink>
+        </w:p>
+        <w:p>
+          <w:pPr>
+            <w:pStyle w:val="INNH2"/>
+            <w:tabs>
+              <w:tab w:val="left" w:pos="660"/>
+              <w:tab w:val="right" w:leader="dot" w:pos="9736"/>
+            </w:tabs>
+            <w:rPr>
+              <w:rFonts w:eastAsiaTheme="minorEastAsia"/>
+              <w:noProof/>
+              <w:szCs w:val="22"/>
+              <w:lang w:val="nb-NO" w:eastAsia="nb-NO"/>
+            </w:rPr>
+          </w:pPr>
+          <w:hyperlink w:anchor="_Toc21884555" w:history="1">
+            <w:r>
+              <w:rPr>
+                <w:rStyle w:val="Hyperkobling"/>
+                <w:rFonts w:ascii="Calibri" w:hAnsi="Calibri" w:cs="Calibri"/>
+                <w:noProof/>
+                <w:lang w:val="en-GB"/>
+              </w:rPr>
+              <w:t>-</w:t>
+            </w:r>
+            <w:r>
+              <w:rPr>
+                <w:rFonts w:eastAsiaTheme="minorEastAsia"/>
+                <w:noProof/>
+                <w:szCs w:val="22"/>
+                <w:lang w:val="nb-NO" w:eastAsia="nb-NO"/>
+              </w:rPr>
+              <w:tab/>
+            </w:r>
+            <w:r>
+              <w:rPr>
+                <w:rStyle w:val="Hyperkobling"/>
+                <w:noProof/>
+                <w:lang w:val="en-GB"/>
+              </w:rPr>
+              <w:t>Fly formation with the tanker</w:t>
+            </w:r>
+            <w:r>
+              <w:rPr>
+                <w:noProof/>
+                <w:webHidden/>
+              </w:rPr>
+              <w:tab/>
+            </w:r>
+            <w:r>
+              <w:rPr>
+                <w:noProof/>
+                <w:webHidden/>
+              </w:rPr>
+              <w:fldChar w:fldCharType="begin"/>
+            </w:r>
+            <w:r>
+              <w:rPr>
+                <w:noProof/>
+                <w:webHidden/>
+              </w:rPr>
+              <w:instrText xml:space="preserve"> PAGEREF _Toc21884555 \h </w:instrText>
+            </w:r>
+            <w:r>
+              <w:rPr>
+                <w:noProof/>
+                <w:webHidden/>
+              </w:rPr>
+            </w:r>
+            <w:r>
+              <w:rPr>
+                <w:noProof/>
+                <w:webHidden/>
+              </w:rPr>
+              <w:fldChar w:fldCharType="separate"/>
+            </w:r>
+            <w:r>
+              <w:rPr>
+                <w:noProof/>
+                <w:webHidden/>
+              </w:rPr>
+              <w:t>3</w:t>
+            </w:r>
+            <w:r>
+              <w:rPr>
+                <w:noProof/>
+                <w:webHidden/>
+              </w:rPr>
+              <w:fldChar w:fldCharType="end"/>
+            </w:r>
+          </w:hyperlink>
+        </w:p>
+        <w:p>
+          <w:pPr>
+            <w:pStyle w:val="INNH2"/>
+            <w:tabs>
+              <w:tab w:val="left" w:pos="660"/>
+              <w:tab w:val="right" w:leader="dot" w:pos="9736"/>
+            </w:tabs>
+            <w:rPr>
+              <w:rFonts w:eastAsiaTheme="minorEastAsia"/>
+              <w:noProof/>
+              <w:szCs w:val="22"/>
+              <w:lang w:val="nb-NO" w:eastAsia="nb-NO"/>
+            </w:rPr>
+          </w:pPr>
+          <w:hyperlink w:anchor="_Toc21884556" w:history="1">
+            <w:r>
+              <w:rPr>
+                <w:rStyle w:val="Hyperkobling"/>
+                <w:rFonts w:ascii="Calibri" w:hAnsi="Calibri" w:cs="Calibri"/>
+                <w:noProof/>
+                <w:lang w:val="en-GB"/>
+              </w:rPr>
+              <w:t>-</w:t>
+            </w:r>
+            <w:r>
+              <w:rPr>
+                <w:rFonts w:eastAsiaTheme="minorEastAsia"/>
+                <w:noProof/>
+                <w:szCs w:val="22"/>
+                <w:lang w:val="nb-NO" w:eastAsia="nb-NO"/>
+              </w:rPr>
+              <w:tab/>
+            </w:r>
+            <w:r>
+              <w:rPr>
+                <w:rStyle w:val="Hyperkobling"/>
+                <w:noProof/>
+                <w:lang w:val="en-GB"/>
+              </w:rPr>
+              <w:t>Refuel minum 8000Ibs</w:t>
+            </w:r>
+            <w:r>
+              <w:rPr>
+                <w:noProof/>
+                <w:webHidden/>
+              </w:rPr>
+              <w:tab/>
+            </w:r>
+            <w:r>
+              <w:rPr>
+                <w:noProof/>
+                <w:webHidden/>
+              </w:rPr>
+              <w:fldChar w:fldCharType="begin"/>
+            </w:r>
+            <w:r>
+              <w:rPr>
+                <w:noProof/>
+                <w:webHidden/>
+              </w:rPr>
+              <w:instrText xml:space="preserve"> PAGEREF _Toc21884556 \h </w:instrText>
+            </w:r>
+            <w:r>
+              <w:rPr>
+                <w:noProof/>
+                <w:webHidden/>
+              </w:rPr>
+            </w:r>
+            <w:r>
+              <w:rPr>
+                <w:noProof/>
+                <w:webHidden/>
+              </w:rPr>
+              <w:fldChar w:fldCharType="separate"/>
+            </w:r>
+            <w:r>
+              <w:rPr>
+                <w:noProof/>
+                <w:webHidden/>
+              </w:rPr>
+              <w:t>3</w:t>
             </w:r>
             <w:r>
               <w:rPr>
@@ -1581,7 +2096,7 @@
               <w:lang w:val="nb-NO" w:eastAsia="nb-NO"/>
             </w:rPr>
           </w:pPr>
-          <w:hyperlink w:anchor="_Toc3838286" w:history="1">
+          <w:hyperlink w:anchor="_Toc21884557" w:history="1">
             <w:r>
               <w:rPr>
                 <w:rStyle w:val="Hyperkobling"/>
@@ -1605,7 +2120,7 @@
                 <w:noProof/>
                 <w:lang w:val="en-GB"/>
               </w:rPr>
-              <w:t>Training programs</w:t>
+              <w:t>Are able to follow activity levels as described in section 2.3</w:t>
             </w:r>
             <w:r>
               <w:rPr>
@@ -1626,7 +2141,97 @@
                 <w:noProof/>
                 <w:webHidden/>
               </w:rPr>
-              <w:instrText xml:space="preserve"> PAGEREF _Toc3838286 \h </w:instrText>
+              <w:instrText xml:space="preserve"> PAGEREF _Toc21884557 \h </w:instrText>
+            </w:r>
+            <w:r>
+              <w:rPr>
+                <w:noProof/>
+                <w:webHidden/>
+              </w:rPr>
+            </w:r>
+            <w:r>
+              <w:rPr>
+                <w:noProof/>
+                <w:webHidden/>
+              </w:rPr>
+              <w:fldChar w:fldCharType="separate"/>
+            </w:r>
+            <w:r>
+              <w:rPr>
+                <w:noProof/>
+                <w:webHidden/>
+              </w:rPr>
+              <w:t>3</w:t>
+            </w:r>
+            <w:r>
+              <w:rPr>
+                <w:noProof/>
+                <w:webHidden/>
+              </w:rPr>
+              <w:fldChar w:fldCharType="end"/>
+            </w:r>
+          </w:hyperlink>
+        </w:p>
+        <w:p>
+          <w:pPr>
+            <w:pStyle w:val="INNH1"/>
+            <w:tabs>
+              <w:tab w:val="left" w:pos="400"/>
+              <w:tab w:val="right" w:leader="dot" w:pos="9736"/>
+            </w:tabs>
+            <w:rPr>
+              <w:rFonts w:eastAsiaTheme="minorEastAsia"/>
+              <w:noProof/>
+              <w:szCs w:val="22"/>
+              <w:lang w:val="nb-NO" w:eastAsia="nb-NO"/>
+            </w:rPr>
+          </w:pPr>
+          <w:hyperlink w:anchor="_Toc21884558" w:history="1">
+            <w:r>
+              <w:rPr>
+                <w:rStyle w:val="Hyperkobling"/>
+                <w:noProof/>
+                <w:lang w:val="en-GB"/>
+              </w:rPr>
+              <w:t>2.</w:t>
+            </w:r>
+            <w:r>
+              <w:rPr>
+                <w:rFonts w:eastAsiaTheme="minorEastAsia"/>
+                <w:noProof/>
+                <w:szCs w:val="22"/>
+                <w:lang w:val="nb-NO" w:eastAsia="nb-NO"/>
+              </w:rPr>
+              <w:tab/>
+            </w:r>
+            <w:r>
+              <w:rPr>
+                <w:rStyle w:val="Hyperkobling"/>
+                <w:noProof/>
+                <w:lang w:val="en-GB"/>
+              </w:rPr>
+              <w:t>General regulations</w:t>
+            </w:r>
+            <w:r>
+              <w:rPr>
+                <w:noProof/>
+                <w:webHidden/>
+              </w:rPr>
+              <w:tab/>
+            </w:r>
+            <w:r>
+              <w:rPr>
+                <w:noProof/>
+                <w:webHidden/>
+              </w:rPr>
+              <w:fldChar w:fldCharType="begin"/>
+            </w:r>
+            <w:r>
+              <w:rPr>
+                <w:noProof/>
+                <w:webHidden/>
+              </w:rPr>
+              <w:instrText xml:space="preserve"> PAGEREF _Toc21884558 \h </w:instrText>
             </w:r>
             <w:r>
               <w:rPr>
@@ -1671,14 +2276,14 @@
               <w:lang w:val="nb-NO" w:eastAsia="nb-NO"/>
             </w:rPr>
           </w:pPr>
-          <w:hyperlink w:anchor="_Toc3838287" w:history="1">
+          <w:hyperlink w:anchor="_Toc21884559" w:history="1">
             <w:r>
               <w:rPr>
                 <w:rStyle w:val="Hyperkobling"/>
                 <w:noProof/>
                 <w:lang w:val="en-GB"/>
               </w:rPr>
-              <w:t>1.3.</w:t>
+              <w:t>2.1.</w:t>
             </w:r>
             <w:r>
               <w:rPr>
@@ -1695,7 +2300,7 @@
                 <w:noProof/>
                 <w:lang w:val="en-GB"/>
               </w:rPr>
-              <w:t>Grading</w:t>
+              <w:t>Self Qualifications.</w:t>
             </w:r>
             <w:r>
               <w:rPr>
@@ -1716,7 +2321,7 @@
                 <w:noProof/>
                 <w:webHidden/>
               </w:rPr>
-              <w:instrText xml:space="preserve"> PAGEREF _Toc3838287 \h </w:instrText>
+              <w:instrText xml:space="preserve"> PAGEREF _Toc21884559 \h </w:instrText>
             </w:r>
             <w:r>
               <w:rPr>
@@ -1737,6 +2342,867 @@
                 <w:webHidden/>
               </w:rPr>
               <w:t>4</w:t>
+            </w:r>
+            <w:r>
+              <w:rPr>
+                <w:noProof/>
+                <w:webHidden/>
+              </w:rPr>
+              <w:fldChar w:fldCharType="end"/>
+            </w:r>
+          </w:hyperlink>
+        </w:p>
+        <w:p>
+          <w:pPr>
+            <w:pStyle w:val="INNH2"/>
+            <w:tabs>
+              <w:tab w:val="right" w:leader="dot" w:pos="9736"/>
+            </w:tabs>
+            <w:rPr>
+              <w:rFonts w:eastAsiaTheme="minorEastAsia"/>
+              <w:noProof/>
+              <w:szCs w:val="22"/>
+              <w:lang w:val="nb-NO" w:eastAsia="nb-NO"/>
+            </w:rPr>
+          </w:pPr>
+          <w:hyperlink w:anchor="_Toc21884560" w:history="1">
+            <w:r>
+              <w:rPr>
+                <w:rStyle w:val="Hyperkobling"/>
+                <w:noProof/>
+                <w:lang w:val="en-GB"/>
+              </w:rPr>
+              <w:t>Any lesson listed as SQ or Self qualification is intended for you as a pilot to do without an IP. For lessons in IQT all SQ lessons are to be done in singleplayer, but once you start MQT you can do all SQ lessons on events and on the 132nd MP server.</w:t>
+            </w:r>
+            <w:r>
+              <w:rPr>
+                <w:noProof/>
+                <w:webHidden/>
+              </w:rPr>
+              <w:tab/>
+            </w:r>
+            <w:r>
+              <w:rPr>
+                <w:noProof/>
+                <w:webHidden/>
+              </w:rPr>
+              <w:fldChar w:fldCharType="begin"/>
+            </w:r>
+            <w:r>
+              <w:rPr>
+                <w:noProof/>
+                <w:webHidden/>
+              </w:rPr>
+              <w:instrText xml:space="preserve"> PAGEREF _Toc21884560 \h </w:instrText>
+            </w:r>
+            <w:r>
+              <w:rPr>
+                <w:noProof/>
+                <w:webHidden/>
+              </w:rPr>
+            </w:r>
+            <w:r>
+              <w:rPr>
+                <w:noProof/>
+                <w:webHidden/>
+              </w:rPr>
+              <w:fldChar w:fldCharType="separate"/>
+            </w:r>
+            <w:r>
+              <w:rPr>
+                <w:noProof/>
+                <w:webHidden/>
+              </w:rPr>
+              <w:t>4</w:t>
+            </w:r>
+            <w:r>
+              <w:rPr>
+                <w:noProof/>
+                <w:webHidden/>
+              </w:rPr>
+              <w:fldChar w:fldCharType="end"/>
+            </w:r>
+          </w:hyperlink>
+        </w:p>
+        <w:p>
+          <w:pPr>
+            <w:pStyle w:val="INNH2"/>
+            <w:tabs>
+              <w:tab w:val="right" w:leader="dot" w:pos="9736"/>
+            </w:tabs>
+            <w:rPr>
+              <w:rFonts w:eastAsiaTheme="minorEastAsia"/>
+              <w:noProof/>
+              <w:szCs w:val="22"/>
+              <w:lang w:val="nb-NO" w:eastAsia="nb-NO"/>
+            </w:rPr>
+          </w:pPr>
+          <w:hyperlink w:anchor="_Toc21884561" w:history="1">
+            <w:r>
+              <w:rPr>
+                <w:rStyle w:val="Hyperkobling"/>
+                <w:noProof/>
+                <w:lang w:val="en-GB"/>
+              </w:rPr>
+              <w:t xml:space="preserve">You can either do them alone, or together with other pilots in MQT or MQ pilots. </w:t>
+            </w:r>
+            <w:r>
+              <w:rPr>
+                <w:rStyle w:val="Hyperkobling"/>
+                <w:noProof/>
+                <w:highlight w:val="yellow"/>
+                <w:lang w:val="en-GB"/>
+              </w:rPr>
+              <w:t>If pilots fail to self qualify and sign up for IP mandatory flights without the knowledge required from SQ lessons, then pilots will be removed from the trainee class, and moved back in the line of people waiting to start training in the 494th.</w:t>
+            </w:r>
+            <w:r>
+              <w:rPr>
+                <w:rStyle w:val="Hyperkobling"/>
+                <w:noProof/>
+                <w:lang w:val="en-GB"/>
+              </w:rPr>
+              <w:t xml:space="preserve"> (Currently copy paste from 494</w:t>
+            </w:r>
+            <w:r>
+              <w:rPr>
+                <w:rStyle w:val="Hyperkobling"/>
+                <w:noProof/>
+                <w:vertAlign w:val="superscript"/>
+                <w:lang w:val="en-GB"/>
+              </w:rPr>
+              <w:t>th</w:t>
+            </w:r>
+            <w:r>
+              <w:rPr>
+                <w:rStyle w:val="Hyperkobling"/>
+                <w:noProof/>
+                <w:lang w:val="en-GB"/>
+              </w:rPr>
+              <w:t>. move to standards? And /or adjust to 388</w:t>
+            </w:r>
+            <w:r>
+              <w:rPr>
+                <w:rStyle w:val="Hyperkobling"/>
+                <w:noProof/>
+                <w:vertAlign w:val="superscript"/>
+                <w:lang w:val="en-GB"/>
+              </w:rPr>
+              <w:t>th</w:t>
+            </w:r>
+            <w:r>
+              <w:rPr>
+                <w:rStyle w:val="Hyperkobling"/>
+                <w:noProof/>
+                <w:lang w:val="en-GB"/>
+              </w:rPr>
+              <w:t xml:space="preserve"> standards)</w:t>
+            </w:r>
+            <w:r>
+              <w:rPr>
+                <w:noProof/>
+                <w:webHidden/>
+              </w:rPr>
+              <w:tab/>
+            </w:r>
+            <w:r>
+              <w:rPr>
+                <w:noProof/>
+                <w:webHidden/>
+              </w:rPr>
+              <w:fldChar w:fldCharType="begin"/>
+            </w:r>
+            <w:r>
+              <w:rPr>
+                <w:noProof/>
+                <w:webHidden/>
+              </w:rPr>
+              <w:instrText xml:space="preserve"> PAGEREF _Toc21884561 \h </w:instrText>
+            </w:r>
+            <w:r>
+              <w:rPr>
+                <w:noProof/>
+                <w:webHidden/>
+              </w:rPr>
+            </w:r>
+            <w:r>
+              <w:rPr>
+                <w:noProof/>
+                <w:webHidden/>
+              </w:rPr>
+              <w:fldChar w:fldCharType="separate"/>
+            </w:r>
+            <w:r>
+              <w:rPr>
+                <w:noProof/>
+                <w:webHidden/>
+              </w:rPr>
+              <w:t>4</w:t>
+            </w:r>
+            <w:r>
+              <w:rPr>
+                <w:noProof/>
+                <w:webHidden/>
+              </w:rPr>
+              <w:fldChar w:fldCharType="end"/>
+            </w:r>
+          </w:hyperlink>
+        </w:p>
+        <w:p>
+          <w:pPr>
+            <w:pStyle w:val="INNH2"/>
+            <w:tabs>
+              <w:tab w:val="left" w:pos="880"/>
+              <w:tab w:val="right" w:leader="dot" w:pos="9736"/>
+            </w:tabs>
+            <w:rPr>
+              <w:rFonts w:eastAsiaTheme="minorEastAsia"/>
+              <w:noProof/>
+              <w:szCs w:val="22"/>
+              <w:lang w:val="nb-NO" w:eastAsia="nb-NO"/>
+            </w:rPr>
+          </w:pPr>
+          <w:hyperlink w:anchor="_Toc21884562" w:history="1">
+            <w:r>
+              <w:rPr>
+                <w:rStyle w:val="Hyperkobling"/>
+                <w:noProof/>
+                <w:lang w:val="en-GB"/>
+              </w:rPr>
+              <w:t>2.2.</w:t>
+            </w:r>
+            <w:r>
+              <w:rPr>
+                <w:rFonts w:eastAsiaTheme="minorEastAsia"/>
+                <w:noProof/>
+                <w:szCs w:val="22"/>
+                <w:lang w:val="nb-NO" w:eastAsia="nb-NO"/>
+              </w:rPr>
+              <w:tab/>
+            </w:r>
+            <w:r>
+              <w:rPr>
+                <w:rStyle w:val="Hyperkobling"/>
+                <w:noProof/>
+                <w:lang w:val="en-GB"/>
+              </w:rPr>
+              <w:t>IP Lessons</w:t>
+            </w:r>
+            <w:r>
+              <w:rPr>
+                <w:noProof/>
+                <w:webHidden/>
+              </w:rPr>
+              <w:tab/>
+            </w:r>
+            <w:r>
+              <w:rPr>
+                <w:noProof/>
+                <w:webHidden/>
+              </w:rPr>
+              <w:fldChar w:fldCharType="begin"/>
+            </w:r>
+            <w:r>
+              <w:rPr>
+                <w:noProof/>
+                <w:webHidden/>
+              </w:rPr>
+              <w:instrText xml:space="preserve"> PAGEREF _Toc21884562 \h </w:instrText>
+            </w:r>
+            <w:r>
+              <w:rPr>
+                <w:noProof/>
+                <w:webHidden/>
+              </w:rPr>
+            </w:r>
+            <w:r>
+              <w:rPr>
+                <w:noProof/>
+                <w:webHidden/>
+              </w:rPr>
+              <w:fldChar w:fldCharType="separate"/>
+            </w:r>
+            <w:r>
+              <w:rPr>
+                <w:noProof/>
+                <w:webHidden/>
+              </w:rPr>
+              <w:t>4</w:t>
+            </w:r>
+            <w:r>
+              <w:rPr>
+                <w:noProof/>
+                <w:webHidden/>
+              </w:rPr>
+              <w:fldChar w:fldCharType="end"/>
+            </w:r>
+          </w:hyperlink>
+        </w:p>
+        <w:p>
+          <w:pPr>
+            <w:pStyle w:val="INNH2"/>
+            <w:tabs>
+              <w:tab w:val="right" w:leader="dot" w:pos="9736"/>
+            </w:tabs>
+            <w:rPr>
+              <w:rFonts w:eastAsiaTheme="minorEastAsia"/>
+              <w:noProof/>
+              <w:szCs w:val="22"/>
+              <w:lang w:val="nb-NO" w:eastAsia="nb-NO"/>
+            </w:rPr>
+          </w:pPr>
+          <w:hyperlink w:anchor="_Toc21884563" w:history="1">
+            <w:r>
+              <w:rPr>
+                <w:rStyle w:val="Hyperkobling"/>
+                <w:noProof/>
+                <w:lang w:val="en-GB"/>
+              </w:rPr>
+              <w:t>All lessons listed as IP are mandatory to be flown with an IP. These lessons will teach you everything you need to know and operate safely in the 132nd MP server, and give you the basics to continue training without an instructor. Instructor time is one of the most scarce resource we have, and everyone attending IP lessons need to be prepared. IP lessons will also be used to verify that the pilot have the correct knowledge from the self qualification lessons.</w:t>
+            </w:r>
+            <w:r>
+              <w:rPr>
+                <w:noProof/>
+                <w:webHidden/>
+              </w:rPr>
+              <w:tab/>
+            </w:r>
+            <w:r>
+              <w:rPr>
+                <w:noProof/>
+                <w:webHidden/>
+              </w:rPr>
+              <w:fldChar w:fldCharType="begin"/>
+            </w:r>
+            <w:r>
+              <w:rPr>
+                <w:noProof/>
+                <w:webHidden/>
+              </w:rPr>
+              <w:instrText xml:space="preserve"> PAGEREF _Toc21884563 \h </w:instrText>
+            </w:r>
+            <w:r>
+              <w:rPr>
+                <w:noProof/>
+                <w:webHidden/>
+              </w:rPr>
+            </w:r>
+            <w:r>
+              <w:rPr>
+                <w:noProof/>
+                <w:webHidden/>
+              </w:rPr>
+              <w:fldChar w:fldCharType="separate"/>
+            </w:r>
+            <w:r>
+              <w:rPr>
+                <w:noProof/>
+                <w:webHidden/>
+              </w:rPr>
+              <w:t>4</w:t>
+            </w:r>
+            <w:r>
+              <w:rPr>
+                <w:noProof/>
+                <w:webHidden/>
+              </w:rPr>
+              <w:fldChar w:fldCharType="end"/>
+            </w:r>
+          </w:hyperlink>
+        </w:p>
+        <w:p>
+          <w:pPr>
+            <w:pStyle w:val="INNH2"/>
+            <w:tabs>
+              <w:tab w:val="right" w:leader="dot" w:pos="9736"/>
+            </w:tabs>
+            <w:rPr>
+              <w:rFonts w:eastAsiaTheme="minorEastAsia"/>
+              <w:noProof/>
+              <w:szCs w:val="22"/>
+              <w:lang w:val="nb-NO" w:eastAsia="nb-NO"/>
+            </w:rPr>
+          </w:pPr>
+          <w:hyperlink w:anchor="_Toc21884564" w:history="1">
+            <w:r>
+              <w:rPr>
+                <w:rStyle w:val="Hyperkobling"/>
+                <w:noProof/>
+                <w:lang w:val="en-GB"/>
+              </w:rPr>
+              <w:t>How to request IP lessons:</w:t>
+            </w:r>
+            <w:r>
+              <w:rPr>
+                <w:noProof/>
+                <w:webHidden/>
+              </w:rPr>
+              <w:tab/>
+            </w:r>
+            <w:r>
+              <w:rPr>
+                <w:noProof/>
+                <w:webHidden/>
+              </w:rPr>
+              <w:fldChar w:fldCharType="begin"/>
+            </w:r>
+            <w:r>
+              <w:rPr>
+                <w:noProof/>
+                <w:webHidden/>
+              </w:rPr>
+              <w:instrText xml:space="preserve"> PAGEREF _Toc21884564 \h </w:instrText>
+            </w:r>
+            <w:r>
+              <w:rPr>
+                <w:noProof/>
+                <w:webHidden/>
+              </w:rPr>
+            </w:r>
+            <w:r>
+              <w:rPr>
+                <w:noProof/>
+                <w:webHidden/>
+              </w:rPr>
+              <w:fldChar w:fldCharType="separate"/>
+            </w:r>
+            <w:r>
+              <w:rPr>
+                <w:noProof/>
+                <w:webHidden/>
+              </w:rPr>
+              <w:t>4</w:t>
+            </w:r>
+            <w:r>
+              <w:rPr>
+                <w:noProof/>
+                <w:webHidden/>
+              </w:rPr>
+              <w:fldChar w:fldCharType="end"/>
+            </w:r>
+          </w:hyperlink>
+        </w:p>
+        <w:p>
+          <w:pPr>
+            <w:pStyle w:val="INNH2"/>
+            <w:tabs>
+              <w:tab w:val="right" w:leader="dot" w:pos="9736"/>
+            </w:tabs>
+            <w:rPr>
+              <w:rFonts w:eastAsiaTheme="minorEastAsia"/>
+              <w:noProof/>
+              <w:szCs w:val="22"/>
+              <w:lang w:val="nb-NO" w:eastAsia="nb-NO"/>
+            </w:rPr>
+          </w:pPr>
+          <w:hyperlink w:anchor="_Toc21884565" w:history="1">
+            <w:r>
+              <w:rPr>
+                <w:rStyle w:val="Hyperkobling"/>
+                <w:noProof/>
+                <w:lang w:val="en-GB"/>
+              </w:rPr>
+              <w:t>Simply make sure you have self-qualified for everything you can SQ for, and sign up on any training event. When signed up, write in the events commschatter that you are looking for an IP flight within the 388th. The event host will then assign you and an IP (if IPs are available) to a flight, and you will get instructions and additional information from the IP in the flight commschatter.</w:t>
+            </w:r>
+            <w:r>
+              <w:rPr>
+                <w:noProof/>
+                <w:webHidden/>
+              </w:rPr>
+              <w:tab/>
+            </w:r>
+            <w:r>
+              <w:rPr>
+                <w:noProof/>
+                <w:webHidden/>
+              </w:rPr>
+              <w:fldChar w:fldCharType="begin"/>
+            </w:r>
+            <w:r>
+              <w:rPr>
+                <w:noProof/>
+                <w:webHidden/>
+              </w:rPr>
+              <w:instrText xml:space="preserve"> PAGEREF _Toc21884565 \h </w:instrText>
+            </w:r>
+            <w:r>
+              <w:rPr>
+                <w:noProof/>
+                <w:webHidden/>
+              </w:rPr>
+            </w:r>
+            <w:r>
+              <w:rPr>
+                <w:noProof/>
+                <w:webHidden/>
+              </w:rPr>
+              <w:fldChar w:fldCharType="separate"/>
+            </w:r>
+            <w:r>
+              <w:rPr>
+                <w:noProof/>
+                <w:webHidden/>
+              </w:rPr>
+              <w:t>4</w:t>
+            </w:r>
+            <w:r>
+              <w:rPr>
+                <w:noProof/>
+                <w:webHidden/>
+              </w:rPr>
+              <w:fldChar w:fldCharType="end"/>
+            </w:r>
+          </w:hyperlink>
+        </w:p>
+        <w:p>
+          <w:pPr>
+            <w:pStyle w:val="INNH2"/>
+            <w:tabs>
+              <w:tab w:val="left" w:pos="880"/>
+              <w:tab w:val="right" w:leader="dot" w:pos="9736"/>
+            </w:tabs>
+            <w:rPr>
+              <w:rFonts w:eastAsiaTheme="minorEastAsia"/>
+              <w:noProof/>
+              <w:szCs w:val="22"/>
+              <w:lang w:val="nb-NO" w:eastAsia="nb-NO"/>
+            </w:rPr>
+          </w:pPr>
+          <w:hyperlink w:anchor="_Toc21884566" w:history="1">
+            <w:r>
+              <w:rPr>
+                <w:rStyle w:val="Hyperkobling"/>
+                <w:noProof/>
+                <w:lang w:val="en-GB"/>
+              </w:rPr>
+              <w:t>2.3.</w:t>
+            </w:r>
+            <w:r>
+              <w:rPr>
+                <w:rFonts w:eastAsiaTheme="minorEastAsia"/>
+                <w:noProof/>
+                <w:szCs w:val="22"/>
+                <w:lang w:val="nb-NO" w:eastAsia="nb-NO"/>
+              </w:rPr>
+              <w:tab/>
+            </w:r>
+            <w:r>
+              <w:rPr>
+                <w:rStyle w:val="Hyperkobling"/>
+                <w:noProof/>
+                <w:lang w:val="en-GB"/>
+              </w:rPr>
+              <w:t>Progress / pace through training program</w:t>
+            </w:r>
+            <w:r>
+              <w:rPr>
+                <w:noProof/>
+                <w:webHidden/>
+              </w:rPr>
+              <w:tab/>
+            </w:r>
+            <w:r>
+              <w:rPr>
+                <w:noProof/>
+                <w:webHidden/>
+              </w:rPr>
+              <w:fldChar w:fldCharType="begin"/>
+            </w:r>
+            <w:r>
+              <w:rPr>
+                <w:noProof/>
+                <w:webHidden/>
+              </w:rPr>
+              <w:instrText xml:space="preserve"> PAGEREF _Toc21884566 \h </w:instrText>
+            </w:r>
+            <w:r>
+              <w:rPr>
+                <w:noProof/>
+                <w:webHidden/>
+              </w:rPr>
+            </w:r>
+            <w:r>
+              <w:rPr>
+                <w:noProof/>
+                <w:webHidden/>
+              </w:rPr>
+              <w:fldChar w:fldCharType="separate"/>
+            </w:r>
+            <w:r>
+              <w:rPr>
+                <w:noProof/>
+                <w:webHidden/>
+              </w:rPr>
+              <w:t>4</w:t>
+            </w:r>
+            <w:r>
+              <w:rPr>
+                <w:noProof/>
+                <w:webHidden/>
+              </w:rPr>
+              <w:fldChar w:fldCharType="end"/>
+            </w:r>
+          </w:hyperlink>
+        </w:p>
+        <w:p>
+          <w:pPr>
+            <w:pStyle w:val="INNH2"/>
+            <w:tabs>
+              <w:tab w:val="left" w:pos="880"/>
+              <w:tab w:val="right" w:leader="dot" w:pos="9736"/>
+            </w:tabs>
+            <w:rPr>
+              <w:rFonts w:eastAsiaTheme="minorEastAsia"/>
+              <w:noProof/>
+              <w:szCs w:val="22"/>
+              <w:lang w:val="nb-NO" w:eastAsia="nb-NO"/>
+            </w:rPr>
+          </w:pPr>
+          <w:hyperlink w:anchor="_Toc21884567" w:history="1">
+            <w:r>
+              <w:rPr>
+                <w:rStyle w:val="Hyperkobling"/>
+                <w:noProof/>
+                <w:lang w:val="en-GB"/>
+              </w:rPr>
+              <w:t>2.4.</w:t>
+            </w:r>
+            <w:r>
+              <w:rPr>
+                <w:rFonts w:eastAsiaTheme="minorEastAsia"/>
+                <w:noProof/>
+                <w:szCs w:val="22"/>
+                <w:lang w:val="nb-NO" w:eastAsia="nb-NO"/>
+              </w:rPr>
+              <w:tab/>
+            </w:r>
+            <w:r>
+              <w:rPr>
+                <w:rStyle w:val="Hyperkobling"/>
+                <w:noProof/>
+                <w:lang w:val="en-GB"/>
+              </w:rPr>
+              <w:t>Standards</w:t>
+            </w:r>
+            <w:r>
+              <w:rPr>
+                <w:noProof/>
+                <w:webHidden/>
+              </w:rPr>
+              <w:tab/>
+            </w:r>
+            <w:r>
+              <w:rPr>
+                <w:noProof/>
+                <w:webHidden/>
+              </w:rPr>
+              <w:fldChar w:fldCharType="begin"/>
+            </w:r>
+            <w:r>
+              <w:rPr>
+                <w:noProof/>
+                <w:webHidden/>
+              </w:rPr>
+              <w:instrText xml:space="preserve"> PAGEREF _Toc21884567 \h </w:instrText>
+            </w:r>
+            <w:r>
+              <w:rPr>
+                <w:noProof/>
+                <w:webHidden/>
+              </w:rPr>
+            </w:r>
+            <w:r>
+              <w:rPr>
+                <w:noProof/>
+                <w:webHidden/>
+              </w:rPr>
+              <w:fldChar w:fldCharType="separate"/>
+            </w:r>
+            <w:r>
+              <w:rPr>
+                <w:noProof/>
+                <w:webHidden/>
+              </w:rPr>
+              <w:t>5</w:t>
+            </w:r>
+            <w:r>
+              <w:rPr>
+                <w:noProof/>
+                <w:webHidden/>
+              </w:rPr>
+              <w:fldChar w:fldCharType="end"/>
+            </w:r>
+          </w:hyperlink>
+        </w:p>
+        <w:p>
+          <w:pPr>
+            <w:pStyle w:val="INNH2"/>
+            <w:tabs>
+              <w:tab w:val="left" w:pos="880"/>
+              <w:tab w:val="right" w:leader="dot" w:pos="9736"/>
+            </w:tabs>
+            <w:rPr>
+              <w:rFonts w:eastAsiaTheme="minorEastAsia"/>
+              <w:noProof/>
+              <w:szCs w:val="22"/>
+              <w:lang w:val="nb-NO" w:eastAsia="nb-NO"/>
+            </w:rPr>
+          </w:pPr>
+          <w:hyperlink w:anchor="_Toc21884568" w:history="1">
+            <w:r>
+              <w:rPr>
+                <w:rStyle w:val="Hyperkobling"/>
+                <w:noProof/>
+                <w:lang w:val="en-GB"/>
+              </w:rPr>
+              <w:t>2.5.</w:t>
+            </w:r>
+            <w:r>
+              <w:rPr>
+                <w:rFonts w:eastAsiaTheme="minorEastAsia"/>
+                <w:noProof/>
+                <w:szCs w:val="22"/>
+                <w:lang w:val="nb-NO" w:eastAsia="nb-NO"/>
+              </w:rPr>
+              <w:tab/>
+            </w:r>
+            <w:r>
+              <w:rPr>
+                <w:rStyle w:val="Hyperkobling"/>
+                <w:noProof/>
+                <w:lang w:val="en-GB"/>
+              </w:rPr>
+              <w:t>Failure to follow standards or progress</w:t>
+            </w:r>
+            <w:r>
+              <w:rPr>
+                <w:noProof/>
+                <w:webHidden/>
+              </w:rPr>
+              <w:tab/>
+            </w:r>
+            <w:r>
+              <w:rPr>
+                <w:noProof/>
+                <w:webHidden/>
+              </w:rPr>
+              <w:fldChar w:fldCharType="begin"/>
+            </w:r>
+            <w:r>
+              <w:rPr>
+                <w:noProof/>
+                <w:webHidden/>
+              </w:rPr>
+              <w:instrText xml:space="preserve"> PAGEREF _Toc21884568 \h </w:instrText>
+            </w:r>
+            <w:r>
+              <w:rPr>
+                <w:noProof/>
+                <w:webHidden/>
+              </w:rPr>
+            </w:r>
+            <w:r>
+              <w:rPr>
+                <w:noProof/>
+                <w:webHidden/>
+              </w:rPr>
+              <w:fldChar w:fldCharType="separate"/>
+            </w:r>
+            <w:r>
+              <w:rPr>
+                <w:noProof/>
+                <w:webHidden/>
+              </w:rPr>
+              <w:t>5</w:t>
+            </w:r>
+            <w:r>
+              <w:rPr>
+                <w:noProof/>
+                <w:webHidden/>
+              </w:rPr>
+              <w:fldChar w:fldCharType="end"/>
+            </w:r>
+          </w:hyperlink>
+        </w:p>
+        <w:p>
+          <w:pPr>
+            <w:pStyle w:val="INNH2"/>
+            <w:tabs>
+              <w:tab w:val="left" w:pos="880"/>
+              <w:tab w:val="right" w:leader="dot" w:pos="9736"/>
+            </w:tabs>
+            <w:rPr>
+              <w:rFonts w:eastAsiaTheme="minorEastAsia"/>
+              <w:noProof/>
+              <w:szCs w:val="22"/>
+              <w:lang w:val="nb-NO" w:eastAsia="nb-NO"/>
+            </w:rPr>
+          </w:pPr>
+          <w:hyperlink w:anchor="_Toc21884569" w:history="1">
+            <w:r>
+              <w:rPr>
+                <w:rStyle w:val="Hyperkobling"/>
+                <w:noProof/>
+                <w:lang w:val="en-GB"/>
+              </w:rPr>
+              <w:t>2.6.</w:t>
+            </w:r>
+            <w:r>
+              <w:rPr>
+                <w:rFonts w:eastAsiaTheme="minorEastAsia"/>
+                <w:noProof/>
+                <w:szCs w:val="22"/>
+                <w:lang w:val="nb-NO" w:eastAsia="nb-NO"/>
+              </w:rPr>
+              <w:tab/>
+            </w:r>
+            <w:r>
+              <w:rPr>
+                <w:rStyle w:val="Hyperkobling"/>
+                <w:noProof/>
+                <w:lang w:val="en-GB"/>
+              </w:rPr>
+              <w:t>Qualification levels</w:t>
+            </w:r>
+            <w:r>
+              <w:rPr>
+                <w:noProof/>
+                <w:webHidden/>
+              </w:rPr>
+              <w:tab/>
+            </w:r>
+            <w:r>
+              <w:rPr>
+                <w:noProof/>
+                <w:webHidden/>
+              </w:rPr>
+              <w:fldChar w:fldCharType="begin"/>
+            </w:r>
+            <w:r>
+              <w:rPr>
+                <w:noProof/>
+                <w:webHidden/>
+              </w:rPr>
+              <w:instrText xml:space="preserve"> PAGEREF _Toc21884569 \h </w:instrText>
+            </w:r>
+            <w:r>
+              <w:rPr>
+                <w:noProof/>
+                <w:webHidden/>
+              </w:rPr>
+            </w:r>
+            <w:r>
+              <w:rPr>
+                <w:noProof/>
+                <w:webHidden/>
+              </w:rPr>
+              <w:fldChar w:fldCharType="separate"/>
+            </w:r>
+            <w:r>
+              <w:rPr>
+                <w:noProof/>
+                <w:webHidden/>
+              </w:rPr>
+              <w:t>5</w:t>
             </w:r>
             <w:r>
               <w:rPr>
@@ -1761,14 +3227,14 @@
               <w:lang w:val="nb-NO" w:eastAsia="nb-NO"/>
             </w:rPr>
           </w:pPr>
-          <w:hyperlink w:anchor="_Toc3838288" w:history="1">
+          <w:hyperlink w:anchor="_Toc21884570" w:history="1">
             <w:r>
               <w:rPr>
                 <w:rStyle w:val="Hyperkobling"/>
                 <w:noProof/>
                 <w:lang w:val="en-GB"/>
               </w:rPr>
-              <w:t>2.</w:t>
+              <w:t>3.</w:t>
             </w:r>
             <w:r>
               <w:rPr>
@@ -1806,7 +3272,7 @@
                 <w:noProof/>
                 <w:webHidden/>
               </w:rPr>
-              <w:instrText xml:space="preserve"> PAGEREF _Toc3838288 \h </w:instrText>
+              <w:instrText xml:space="preserve"> PAGEREF _Toc21884570 \h </w:instrText>
             </w:r>
             <w:r>
               <w:rPr>
@@ -1851,14 +3317,14 @@
               <w:lang w:val="nb-NO" w:eastAsia="nb-NO"/>
             </w:rPr>
           </w:pPr>
-          <w:hyperlink w:anchor="_Toc3838289" w:history="1">
+          <w:hyperlink w:anchor="_Toc21884571" w:history="1">
             <w:r>
               <w:rPr>
                 <w:rStyle w:val="Hyperkobling"/>
                 <w:noProof/>
                 <w:lang w:val="en-GB"/>
               </w:rPr>
-              <w:t>2.1.</w:t>
+              <w:t>3.1.</w:t>
             </w:r>
             <w:r>
               <w:rPr>
@@ -1875,7 +3341,7 @@
                 <w:noProof/>
                 <w:lang w:val="en-GB"/>
               </w:rPr>
-              <w:t>Continuation Training</w:t>
+              <w:t>Grading</w:t>
             </w:r>
             <w:r>
               <w:rPr>
@@ -1896,7 +3362,7 @@
                 <w:noProof/>
                 <w:webHidden/>
               </w:rPr>
-              <w:instrText xml:space="preserve"> PAGEREF _Toc3838289 \h </w:instrText>
+              <w:instrText xml:space="preserve"> PAGEREF _Toc21884571 \h </w:instrText>
             </w:r>
             <w:r>
               <w:rPr>
@@ -1916,7 +3382,97 @@
                 <w:noProof/>
                 <w:webHidden/>
               </w:rPr>
-              <w:t>5</w:t>
+              <w:t>6</w:t>
+            </w:r>
+            <w:r>
+              <w:rPr>
+                <w:noProof/>
+                <w:webHidden/>
+              </w:rPr>
+              <w:fldChar w:fldCharType="end"/>
+            </w:r>
+          </w:hyperlink>
+        </w:p>
+        <w:p>
+          <w:pPr>
+            <w:pStyle w:val="INNH2"/>
+            <w:tabs>
+              <w:tab w:val="left" w:pos="660"/>
+              <w:tab w:val="right" w:leader="dot" w:pos="9736"/>
+            </w:tabs>
+            <w:rPr>
+              <w:rFonts w:eastAsiaTheme="minorEastAsia"/>
+              <w:noProof/>
+              <w:szCs w:val="22"/>
+              <w:lang w:val="nb-NO" w:eastAsia="nb-NO"/>
+            </w:rPr>
+          </w:pPr>
+          <w:hyperlink w:anchor="_Toc21884572" w:history="1">
+            <w:r>
+              <w:rPr>
+                <w:rStyle w:val="Hyperkobling"/>
+                <w:noProof/>
+                <w:lang w:val="en-GB"/>
+              </w:rPr>
+              <w:t>4.</w:t>
+            </w:r>
+            <w:r>
+              <w:rPr>
+                <w:rFonts w:eastAsiaTheme="minorEastAsia"/>
+                <w:noProof/>
+                <w:szCs w:val="22"/>
+                <w:lang w:val="nb-NO" w:eastAsia="nb-NO"/>
+              </w:rPr>
+              <w:tab/>
+            </w:r>
+            <w:r>
+              <w:rPr>
+                <w:rStyle w:val="Hyperkobling"/>
+                <w:noProof/>
+                <w:lang w:val="en-GB"/>
+              </w:rPr>
+              <w:t>Training programs</w:t>
+            </w:r>
+            <w:r>
+              <w:rPr>
+                <w:noProof/>
+                <w:webHidden/>
+              </w:rPr>
+              <w:tab/>
+            </w:r>
+            <w:r>
+              <w:rPr>
+                <w:noProof/>
+                <w:webHidden/>
+              </w:rPr>
+              <w:fldChar w:fldCharType="begin"/>
+            </w:r>
+            <w:r>
+              <w:rPr>
+                <w:noProof/>
+                <w:webHidden/>
+              </w:rPr>
+              <w:instrText xml:space="preserve"> PAGEREF _Toc21884572 \h </w:instrText>
+            </w:r>
+            <w:r>
+              <w:rPr>
+                <w:noProof/>
+                <w:webHidden/>
+              </w:rPr>
+            </w:r>
+            <w:r>
+              <w:rPr>
+                <w:noProof/>
+                <w:webHidden/>
+              </w:rPr>
+              <w:fldChar w:fldCharType="separate"/>
+            </w:r>
+            <w:r>
+              <w:rPr>
+                <w:noProof/>
+                <w:webHidden/>
+              </w:rPr>
+              <w:t>6</w:t>
             </w:r>
             <w:r>
               <w:rPr>
@@ -1941,14 +3497,14 @@
               <w:lang w:val="nb-NO" w:eastAsia="nb-NO"/>
             </w:rPr>
           </w:pPr>
-          <w:hyperlink w:anchor="_Toc3838290" w:history="1">
+          <w:hyperlink w:anchor="_Toc21884573" w:history="1">
             <w:r>
               <w:rPr>
                 <w:rStyle w:val="Hyperkobling"/>
                 <w:noProof/>
                 <w:lang w:val="en-GB"/>
               </w:rPr>
-              <w:t>2.2.</w:t>
+              <w:t>4.1.</w:t>
             </w:r>
             <w:r>
               <w:rPr>
@@ -1965,7 +3521,7 @@
                 <w:noProof/>
                 <w:lang w:val="en-GB"/>
               </w:rPr>
-              <w:t>UG, Upgrades:</w:t>
+              <w:t>Continuation Training</w:t>
             </w:r>
             <w:r>
               <w:rPr>
@@ -1986,7 +3542,7 @@
                 <w:noProof/>
                 <w:webHidden/>
               </w:rPr>
-              <w:instrText xml:space="preserve"> PAGEREF _Toc3838290 \h </w:instrText>
+              <w:instrText xml:space="preserve"> PAGEREF _Toc21884573 \h </w:instrText>
             </w:r>
             <w:r>
               <w:rPr>
@@ -2062,7 +3618,7 @@
         <w:pStyle w:val="Overskrift1"/>
       </w:pPr>
       <w:bookmarkStart w:id="0" w:name="_Toc405989125"/>
-      <w:bookmarkStart w:id="1" w:name="_Toc3838281"/>
+      <w:bookmarkStart w:id="1" w:name="_Toc21884548"/>
       <w:r>
         <w:t xml:space="preserve">Part 1: </w:t>
       </w:r>
@@ -2114,7 +3670,11 @@
         <w:t>th</w:t>
       </w:r>
       <w:r>
-        <w:t xml:space="preserve"> pilots attain and maintain the established training qualifications. The purpose of the document is to ensure that all pilots adhere to the same standards to improve realism during events</w:t>
+        <w:t xml:space="preserve"> pilots attain and maintain the established training qualifications. The purpose of </w:t>
+      </w:r>
+      <w:r>
+        <w:lastRenderedPageBreak/>
+        <w:t>the document is to ensure that all pilots adhere to the same standards to improve realism during events</w:t>
       </w:r>
       <w:r>
         <w:t>, and give all new pilots the necessary information to be successful through the training program</w:t>
@@ -2234,7 +3794,7 @@
         </w:rPr>
       </w:pPr>
       <w:bookmarkStart w:id="2" w:name="_Toc405989126"/>
-      <w:bookmarkStart w:id="3" w:name="_Toc3838282"/>
+      <w:bookmarkStart w:id="3" w:name="_Toc21884549"/>
       <w:r>
         <w:rPr>
           <w:lang w:val="en-GB"/>
@@ -2582,7 +4142,7 @@
           <w:lang w:val="en-GB"/>
         </w:rPr>
       </w:pPr>
-      <w:bookmarkStart w:id="4" w:name="_Toc3838283"/>
+      <w:bookmarkStart w:id="4" w:name="_Toc21884550"/>
       <w:r>
         <w:rPr>
           <w:lang w:val="en-GB"/>
@@ -2817,7 +4377,7 @@
           <w:lang w:val="en-GB"/>
         </w:rPr>
       </w:pPr>
-      <w:bookmarkStart w:id="5" w:name="_Toc3838284"/>
+      <w:bookmarkStart w:id="5" w:name="_Toc21884551"/>
       <w:r>
         <w:rPr>
           <w:lang w:val="en-GB"/>
@@ -2831,6 +4391,7 @@
         </w:rPr>
         <w:t>th</w:t>
       </w:r>
+      <w:bookmarkEnd w:id="5"/>
     </w:p>
     <w:p>
       <w:pPr>
@@ -2844,6 +4405,7 @@
           <w:lang w:val="en-GB"/>
         </w:rPr>
       </w:pPr>
+      <w:bookmarkStart w:id="6" w:name="_Toc21884552"/>
       <w:r>
         <w:rPr>
           <w:rFonts w:eastAsiaTheme="minorHAnsi"/>
@@ -2851,6 +4413,7 @@
         </w:rPr>
         <w:t>Are able to refuel (Air-to-air refueling) with ease.</w:t>
       </w:r>
+      <w:bookmarkEnd w:id="6"/>
     </w:p>
     <w:p>
       <w:pPr>
@@ -2867,6 +4430,7 @@
           <w:lang w:val="en-GB"/>
         </w:rPr>
       </w:pPr>
+      <w:bookmarkStart w:id="7" w:name="_Toc21884553"/>
       <w:r>
         <w:rPr>
           <w:rFonts w:asciiTheme="minorHAnsi" w:eastAsiaTheme="minorHAnsi" w:hAnsiTheme="minorHAnsi" w:cstheme="minorBidi"/>
@@ -2877,6 +4441,7 @@
         </w:rPr>
         <w:t>Navigating to the tanker using TACAN</w:t>
       </w:r>
+      <w:bookmarkEnd w:id="7"/>
     </w:p>
     <w:p>
       <w:pPr>
@@ -2893,6 +4458,7 @@
           <w:lang w:val="en-GB"/>
         </w:rPr>
       </w:pPr>
+      <w:bookmarkStart w:id="8" w:name="_Toc21884554"/>
       <w:r>
         <w:rPr>
           <w:rFonts w:asciiTheme="minorHAnsi" w:eastAsiaTheme="minorHAnsi" w:hAnsiTheme="minorHAnsi" w:cstheme="minorBidi"/>
@@ -2903,6 +4469,7 @@
         </w:rPr>
         <w:t>Communicate with the tanker</w:t>
       </w:r>
+      <w:bookmarkEnd w:id="8"/>
     </w:p>
     <w:p>
       <w:pPr>
@@ -2919,6 +4486,7 @@
           <w:lang w:val="en-GB"/>
         </w:rPr>
       </w:pPr>
+      <w:bookmarkStart w:id="9" w:name="_Toc21884555"/>
       <w:r>
         <w:rPr>
           <w:rFonts w:asciiTheme="minorHAnsi" w:eastAsiaTheme="minorHAnsi" w:hAnsiTheme="minorHAnsi" w:cstheme="minorBidi"/>
@@ -2929,6 +4497,7 @@
         </w:rPr>
         <w:t>Fly formation with the tanker</w:t>
       </w:r>
+      <w:bookmarkEnd w:id="9"/>
     </w:p>
     <w:p>
       <w:pPr>
@@ -2945,6 +4514,7 @@
           <w:lang w:val="en-GB"/>
         </w:rPr>
       </w:pPr>
+      <w:bookmarkStart w:id="10" w:name="_Toc21884556"/>
       <w:r>
         <w:rPr>
           <w:rFonts w:asciiTheme="minorHAnsi" w:eastAsiaTheme="minorHAnsi" w:hAnsiTheme="minorHAnsi" w:cstheme="minorBidi"/>
@@ -2975,6 +4545,7 @@
         </w:rPr>
         <w:t>8000Ibs</w:t>
       </w:r>
+      <w:bookmarkEnd w:id="10"/>
     </w:p>
     <w:p>
       <w:pPr>
@@ -2987,12 +4558,14 @@
           <w:lang w:val="en-GB"/>
         </w:rPr>
       </w:pPr>
+      <w:bookmarkStart w:id="11" w:name="_Toc21884557"/>
       <w:r>
         <w:rPr>
           <w:lang w:val="en-GB"/>
         </w:rPr>
         <w:t>Are able to follow activity levels as described in section 2.3</w:t>
       </w:r>
+      <w:bookmarkEnd w:id="11"/>
     </w:p>
     <w:p>
       <w:pPr>
@@ -3019,13 +4592,14 @@
           <w:lang w:val="en-GB"/>
         </w:rPr>
       </w:pPr>
+      <w:bookmarkStart w:id="12" w:name="_Toc21884558"/>
       <w:r>
         <w:rPr>
           <w:lang w:val="en-GB"/>
         </w:rPr>
         <w:t>General regulations</w:t>
       </w:r>
-      <w:bookmarkEnd w:id="5"/>
+      <w:bookmarkEnd w:id="12"/>
     </w:p>
     <w:p>
       <w:pPr>
@@ -3038,12 +4612,19 @@
           <w:lang w:val="en-GB"/>
         </w:rPr>
       </w:pPr>
-      <w:bookmarkStart w:id="6" w:name="_Toc3838285"/>
-      <w:r>
-        <w:rPr>
-          <w:lang w:val="en-GB"/>
-        </w:rPr>
-        <w:t xml:space="preserve">Self Qualifications. </w:t>
+      <w:bookmarkStart w:id="13" w:name="_Toc21884559"/>
+      <w:r>
+        <w:rPr>
+          <w:lang w:val="en-GB"/>
+        </w:rPr>
+        <w:t>Self Qualifications.</w:t>
+      </w:r>
+      <w:bookmarkEnd w:id="13"/>
+      <w:r>
+        <w:rPr>
+          <w:lang w:val="en-GB"/>
+        </w:rPr>
+        <w:t xml:space="preserve"> </w:t>
       </w:r>
     </w:p>
     <w:p>
@@ -3058,6 +4639,7 @@
           <w:lang w:val="en-GB"/>
         </w:rPr>
       </w:pPr>
+      <w:bookmarkStart w:id="14" w:name="_Toc21884560"/>
       <w:r>
         <w:rPr>
           <w:rFonts w:asciiTheme="minorHAnsi" w:eastAsiaTheme="minorHAnsi" w:hAnsiTheme="minorHAnsi" w:cstheme="minorBidi"/>
@@ -3066,7 +4648,18 @@
           <w:szCs w:val="20"/>
           <w:lang w:val="en-GB"/>
         </w:rPr>
-        <w:t xml:space="preserve">Any lesson listed as SQ or Self qualification is intended for you as a pilot to do without an IP. For lessons in IQT all SQ lessons are to be done in singleplayer, but once you start MQT you can do all SQ lessons on events and on the 132nd MP server. </w:t>
+        <w:t>Any lesson listed as SQ or Self qualification is intended for you as a pilot to do without an IP. For lessons in IQT all SQ lessons are to be done in singleplayer, but once you start MQT you can do all SQ lessons on events and on the 132nd MP server.</w:t>
+      </w:r>
+      <w:bookmarkEnd w:id="14"/>
+      <w:r>
+        <w:rPr>
+          <w:rFonts w:asciiTheme="minorHAnsi" w:eastAsiaTheme="minorHAnsi" w:hAnsiTheme="minorHAnsi" w:cstheme="minorBidi"/>
+          <w:color w:val="auto"/>
+          <w:sz w:val="22"/>
+          <w:szCs w:val="20"/>
+          <w:lang w:val="en-GB"/>
+        </w:rPr>
+        <w:t xml:space="preserve"> </w:t>
       </w:r>
     </w:p>
     <w:p>
@@ -3077,6 +4670,7 @@
           <w:lang w:val="en-GB"/>
         </w:rPr>
       </w:pPr>
+      <w:bookmarkStart w:id="15" w:name="_Toc21884561"/>
       <w:r>
         <w:rPr>
           <w:rFonts w:asciiTheme="minorHAnsi" w:eastAsiaTheme="minorHAnsi" w:hAnsiTheme="minorHAnsi" w:cstheme="minorBidi"/>
@@ -3150,6 +4744,7 @@
         </w:rPr>
         <w:t xml:space="preserve"> standards)</w:t>
       </w:r>
+      <w:bookmarkEnd w:id="15"/>
     </w:p>
     <w:p/>
     <w:p>
@@ -3163,11 +4758,19 @@
           <w:lang w:val="en-GB"/>
         </w:rPr>
       </w:pPr>
-      <w:r>
-        <w:rPr>
-          <w:lang w:val="en-GB"/>
-        </w:rPr>
-        <w:t xml:space="preserve">IP Lessons </w:t>
+      <w:bookmarkStart w:id="16" w:name="_Toc21884562"/>
+      <w:r>
+        <w:rPr>
+          <w:lang w:val="en-GB"/>
+        </w:rPr>
+        <w:t>IP Lessons</w:t>
+      </w:r>
+      <w:bookmarkEnd w:id="16"/>
+      <w:r>
+        <w:rPr>
+          <w:lang w:val="en-GB"/>
+        </w:rPr>
+        <w:t xml:space="preserve"> </w:t>
       </w:r>
     </w:p>
     <w:p>
@@ -3182,6 +4785,7 @@
           <w:lang w:val="en-GB"/>
         </w:rPr>
       </w:pPr>
+      <w:bookmarkStart w:id="17" w:name="_Toc21884563"/>
       <w:r>
         <w:rPr>
           <w:rFonts w:asciiTheme="minorHAnsi" w:eastAsiaTheme="minorHAnsi" w:hAnsiTheme="minorHAnsi" w:cstheme="minorBidi"/>
@@ -3190,13 +4794,10 @@
           <w:szCs w:val="20"/>
           <w:lang w:val="en-GB"/>
         </w:rPr>
-        <w:t xml:space="preserve">All lessons listed as IP are mandatory to be flown with an IP. These lessons will teach you everything you need to know and operate safely in the 132nd MP server, and give you the basics to continue training without an instructor. Instructor time is one of the most scarce resource we have, and everyone attending IP lessons need to be prepared. IP lessons will also be used to verify that the pilot have the correct knowledge from the self qualification lessons.  </w:t>
-      </w:r>
-    </w:p>
-    <w:p>
-      <w:pPr>
-        <w:pStyle w:val="Overskrift2"/>
-        <w:ind w:left="792"/>
+        <w:t>All lessons listed as IP are mandatory to be flown with an IP. These lessons will teach you everything you need to know and operate safely in the 132nd MP server, and give you the basics to continue training without an instructor. Instructor time is one of the most scarce resource we have, and everyone attending IP lessons need to be prepared. IP lessons will also be used to verify that the pilot have the correct knowledge from the self qualification lessons.</w:t>
+      </w:r>
+      <w:bookmarkEnd w:id="17"/>
+      <w:r>
         <w:rPr>
           <w:rFonts w:asciiTheme="minorHAnsi" w:eastAsiaTheme="minorHAnsi" w:hAnsiTheme="minorHAnsi" w:cstheme="minorBidi"/>
           <w:color w:val="auto"/>
@@ -3204,8 +4805,13 @@
           <w:szCs w:val="20"/>
           <w:lang w:val="en-GB"/>
         </w:rPr>
-      </w:pPr>
-      <w:r>
+        <w:t xml:space="preserve">  </w:t>
+      </w:r>
+    </w:p>
+    <w:p>
+      <w:pPr>
+        <w:pStyle w:val="Overskrift2"/>
+        <w:ind w:left="792"/>
         <w:rPr>
           <w:rFonts w:asciiTheme="minorHAnsi" w:eastAsiaTheme="minorHAnsi" w:hAnsiTheme="minorHAnsi" w:cstheme="minorBidi"/>
           <w:color w:val="auto"/>
@@ -3213,17 +4819,8 @@
           <w:szCs w:val="20"/>
           <w:lang w:val="en-GB"/>
         </w:rPr>
-        <w:t xml:space="preserve">How to request IP lessons: </w:t>
-      </w:r>
-    </w:p>
-    <w:p>
-      <w:pPr>
-        <w:pStyle w:val="Overskrift2"/>
-        <w:ind w:left="792"/>
-        <w:rPr>
-          <w:lang w:val="en-GB"/>
-        </w:rPr>
-      </w:pPr>
+      </w:pPr>
+      <w:bookmarkStart w:id="18" w:name="_Toc21884564"/>
       <w:r>
         <w:rPr>
           <w:rFonts w:asciiTheme="minorHAnsi" w:eastAsiaTheme="minorHAnsi" w:hAnsiTheme="minorHAnsi" w:cstheme="minorBidi"/>
@@ -3232,8 +4829,9 @@
           <w:szCs w:val="20"/>
           <w:lang w:val="en-GB"/>
         </w:rPr>
-        <w:t xml:space="preserve">Simply make sure you have self-qualified for everything you can SQ for, and sign up on any training event. When signed up, write in the events commschatter that you are looking for an IP flight within the </w:t>
-      </w:r>
+        <w:t>How to request IP lessons:</w:t>
+      </w:r>
+      <w:bookmarkEnd w:id="18"/>
       <w:r>
         <w:rPr>
           <w:rFonts w:asciiTheme="minorHAnsi" w:eastAsiaTheme="minorHAnsi" w:hAnsiTheme="minorHAnsi" w:cstheme="minorBidi"/>
@@ -3242,8 +4840,18 @@
           <w:szCs w:val="20"/>
           <w:lang w:val="en-GB"/>
         </w:rPr>
-        <w:t>388</w:t>
-      </w:r>
+        <w:t xml:space="preserve"> </w:t>
+      </w:r>
+    </w:p>
+    <w:p>
+      <w:pPr>
+        <w:pStyle w:val="Overskrift2"/>
+        <w:ind w:left="792"/>
+        <w:rPr>
+          <w:lang w:val="en-GB"/>
+        </w:rPr>
+      </w:pPr>
+      <w:bookmarkStart w:id="19" w:name="_Toc21884565"/>
       <w:r>
         <w:rPr>
           <w:rFonts w:asciiTheme="minorHAnsi" w:eastAsiaTheme="minorHAnsi" w:hAnsiTheme="minorHAnsi" w:cstheme="minorBidi"/>
@@ -3252,8 +4860,29 @@
           <w:szCs w:val="20"/>
           <w:lang w:val="en-GB"/>
         </w:rPr>
+        <w:t xml:space="preserve">Simply make sure you have self-qualified for everything you can SQ for, and sign up on any training event. When signed up, write in the events commschatter that you are looking for an IP flight within the </w:t>
+      </w:r>
+      <w:r>
+        <w:rPr>
+          <w:rFonts w:asciiTheme="minorHAnsi" w:eastAsiaTheme="minorHAnsi" w:hAnsiTheme="minorHAnsi" w:cstheme="minorBidi"/>
+          <w:color w:val="auto"/>
+          <w:sz w:val="22"/>
+          <w:szCs w:val="20"/>
+          <w:lang w:val="en-GB"/>
+        </w:rPr>
+        <w:t>388</w:t>
+      </w:r>
+      <w:r>
+        <w:rPr>
+          <w:rFonts w:asciiTheme="minorHAnsi" w:eastAsiaTheme="minorHAnsi" w:hAnsiTheme="minorHAnsi" w:cstheme="minorBidi"/>
+          <w:color w:val="auto"/>
+          <w:sz w:val="22"/>
+          <w:szCs w:val="20"/>
+          <w:lang w:val="en-GB"/>
+        </w:rPr>
         <w:t>th. The event host will then assign you and an IP (if IPs are available) to a flight, and you will get instructions and additional information from the IP in the flight commschatter.</w:t>
       </w:r>
+      <w:bookmarkEnd w:id="19"/>
     </w:p>
     <w:p>
       <w:pPr>
@@ -3272,6 +4901,7 @@
           <w:lang w:val="en-GB"/>
         </w:rPr>
       </w:pPr>
+      <w:bookmarkStart w:id="20" w:name="_Toc21884566"/>
       <w:r>
         <w:rPr>
           <w:lang w:val="en-GB"/>
@@ -3284,6 +4914,7 @@
         </w:rPr>
         <w:t xml:space="preserve"> / pace through training program</w:t>
       </w:r>
+      <w:bookmarkEnd w:id="20"/>
     </w:p>
     <w:p>
       <w:pPr>
@@ -3421,7 +5052,6 @@
         <w:rPr>
           <w:lang w:val="en-GB"/>
         </w:rPr>
-        <w:lastRenderedPageBreak/>
         <w:t xml:space="preserve">We understand that real life </w:t>
       </w:r>
       <w:r>
@@ -3650,8 +5280,6 @@
         </w:rPr>
         <w:t>Expected time from starting training until graduating as a 2ship flight lead: 3 months.</w:t>
       </w:r>
-      <w:bookmarkStart w:id="7" w:name="_GoBack"/>
-      <w:bookmarkEnd w:id="7"/>
     </w:p>
     <w:p>
       <w:pPr>
@@ -3672,12 +5300,14 @@
           <w:lang w:val="en-GB"/>
         </w:rPr>
       </w:pPr>
+      <w:bookmarkStart w:id="21" w:name="_Toc21884567"/>
       <w:r>
         <w:rPr>
           <w:lang w:val="en-GB"/>
         </w:rPr>
         <w:t>Standards</w:t>
       </w:r>
+      <w:bookmarkEnd w:id="21"/>
     </w:p>
     <w:p>
       <w:pPr>
@@ -3705,6 +5335,57 @@
         </w:rPr>
         <w:t xml:space="preserve"> pilot.</w:t>
       </w:r>
+    </w:p>
+    <w:p>
+      <w:pPr>
+        <w:pStyle w:val="Listeavsnitt"/>
+        <w:numPr>
+          <w:ilvl w:val="0"/>
+          <w:numId w:val="30"/>
+        </w:numPr>
+        <w:rPr>
+          <w:lang w:val="en-GB"/>
+        </w:rPr>
+      </w:pPr>
+      <w:r>
+        <w:rPr>
+          <w:lang w:val="en-GB"/>
+        </w:rPr>
+        <w:t>Flight leads will always ensure to fill out flightplan on the eventpage on the 132</w:t>
+      </w:r>
+      <w:r>
+        <w:rPr>
+          <w:vertAlign w:val="superscript"/>
+          <w:lang w:val="en-GB"/>
+        </w:rPr>
+        <w:t>nd</w:t>
+      </w:r>
+      <w:r>
+        <w:rPr>
+          <w:lang w:val="en-GB"/>
+        </w:rPr>
+        <w:t xml:space="preserve"> website.</w:t>
+      </w:r>
+    </w:p>
+    <w:p>
+      <w:pPr>
+        <w:pStyle w:val="Listeavsnitt"/>
+        <w:numPr>
+          <w:ilvl w:val="0"/>
+          <w:numId w:val="30"/>
+        </w:numPr>
+        <w:rPr>
+          <w:lang w:val="en-GB"/>
+        </w:rPr>
+      </w:pPr>
+      <w:r>
+        <w:rPr>
+          <w:lang w:val="en-GB"/>
+        </w:rPr>
+        <w:t>Flight lead will ensure MDC for the flight is availeble</w:t>
+      </w:r>
+      <w:bookmarkStart w:id="22" w:name="_GoBack"/>
+      <w:bookmarkEnd w:id="22"/>
     </w:p>
     <w:p>
       <w:pPr>
@@ -3724,12 +5405,14 @@
           <w:lang w:val="en-GB"/>
         </w:rPr>
       </w:pPr>
+      <w:bookmarkStart w:id="23" w:name="_Toc21884568"/>
       <w:r>
         <w:rPr>
           <w:lang w:val="en-GB"/>
         </w:rPr>
         <w:t>Failure to follow standards or progress</w:t>
       </w:r>
+      <w:bookmarkEnd w:id="23"/>
     </w:p>
     <w:p>
       <w:pPr>
@@ -3809,13 +5492,14 @@
           <w:lang w:val="en-GB"/>
         </w:rPr>
       </w:pPr>
+      <w:bookmarkStart w:id="24" w:name="_Toc21884569"/>
       <w:r>
         <w:rPr>
           <w:lang w:val="en-GB"/>
         </w:rPr>
         <w:t>Qualification levels</w:t>
       </w:r>
-      <w:bookmarkEnd w:id="6"/>
+      <w:bookmarkEnd w:id="24"/>
     </w:p>
     <w:p>
       <w:pPr>
@@ -4070,14 +5754,14 @@
           <w:lang w:val="en-GB"/>
         </w:rPr>
       </w:pPr>
-      <w:bookmarkStart w:id="8" w:name="_Toc3838286"/>
+      <w:bookmarkStart w:id="25" w:name="_Toc21884570"/>
       <w:r>
         <w:rPr>
           <w:lang w:val="en-GB"/>
         </w:rPr>
         <w:t>Training programs</w:t>
       </w:r>
-      <w:bookmarkEnd w:id="8"/>
+      <w:bookmarkEnd w:id="25"/>
     </w:p>
     <w:p>
       <w:pPr>
@@ -4213,7 +5897,6 @@
           <w:b/>
           <w:lang w:val="en-GB"/>
         </w:rPr>
-        <w:lastRenderedPageBreak/>
         <w:t>MQT:</w:t>
       </w:r>
       <w:r>
@@ -4337,7 +6020,11 @@
         <w:t xml:space="preserve">, </w:t>
       </w:r>
       <w:r>
-        <w:t xml:space="preserve">and joint operations. Phase 3 is therefore a phase for </w:t>
+        <w:t xml:space="preserve">and joint operations. Phase 3 is therefore a phase </w:t>
+      </w:r>
+      <w:r>
+        <w:lastRenderedPageBreak/>
+        <w:t xml:space="preserve">for </w:t>
       </w:r>
       <w:r>
         <w:rPr>
@@ -4555,14 +6242,14 @@
           <w:lang w:val="en-GB"/>
         </w:rPr>
       </w:pPr>
-      <w:bookmarkStart w:id="9" w:name="_Toc3838287"/>
+      <w:bookmarkStart w:id="26" w:name="_Toc21884571"/>
       <w:r>
         <w:rPr>
           <w:lang w:val="en-GB"/>
         </w:rPr>
         <w:t>Grading</w:t>
       </w:r>
-      <w:bookmarkEnd w:id="9"/>
+      <w:bookmarkEnd w:id="26"/>
     </w:p>
     <w:p>
       <w:pPr>
@@ -4790,14 +6477,14 @@
           <w:lang w:val="en-GB"/>
         </w:rPr>
       </w:pPr>
-      <w:bookmarkStart w:id="10" w:name="_Toc3838288"/>
+      <w:bookmarkStart w:id="27" w:name="_Toc21884572"/>
       <w:r>
         <w:rPr>
           <w:lang w:val="en-GB"/>
         </w:rPr>
         <w:t>Training programs</w:t>
       </w:r>
-      <w:bookmarkEnd w:id="10"/>
+      <w:bookmarkEnd w:id="27"/>
     </w:p>
     <w:p>
       <w:pPr>
@@ -4824,14 +6511,14 @@
           <w:lang w:val="en-GB"/>
         </w:rPr>
       </w:pPr>
-      <w:bookmarkStart w:id="11" w:name="_Toc3838289"/>
+      <w:bookmarkStart w:id="28" w:name="_Toc21884573"/>
       <w:r>
         <w:rPr>
           <w:lang w:val="en-GB"/>
         </w:rPr>
         <w:t>Continuation Training</w:t>
       </w:r>
-      <w:bookmarkEnd w:id="11"/>
+      <w:bookmarkEnd w:id="28"/>
     </w:p>
     <w:p>
       <w:pPr>
@@ -4911,7 +6598,6 @@
         <w:rPr>
           <w:lang w:val="en-GB"/>
         </w:rPr>
-        <w:lastRenderedPageBreak/>
         <w:t>- SEAD</w:t>
       </w:r>
       <w:r>
@@ -5075,7 +6761,7 @@
                 <w:color w:val="24292E"/>
                 <w:sz w:val="12"/>
                 <w:szCs w:val="12"/>
-                <w:lang w:val="nb-NO" w:eastAsia="nb-NO"/>
+                <w:lang w:eastAsia="nb-NO"/>
               </w:rPr>
             </w:pPr>
           </w:p>
@@ -5104,7 +6790,7 @@
                 <w:color w:val="24292E"/>
                 <w:sz w:val="12"/>
                 <w:szCs w:val="12"/>
-                <w:lang w:val="nb-NO" w:eastAsia="nb-NO"/>
+                <w:lang w:eastAsia="nb-NO"/>
               </w:rPr>
             </w:pPr>
           </w:p>
@@ -5130,7 +6816,7 @@
                 <w:color w:val="24292E"/>
                 <w:sz w:val="12"/>
                 <w:szCs w:val="12"/>
-                <w:lang w:val="nb-NO" w:eastAsia="nb-NO"/>
+                <w:lang w:eastAsia="nb-NO"/>
               </w:rPr>
             </w:pPr>
           </w:p>
@@ -5159,7 +6845,7 @@
                 <w:color w:val="24292E"/>
                 <w:sz w:val="12"/>
                 <w:szCs w:val="12"/>
-                <w:lang w:val="nb-NO" w:eastAsia="nb-NO"/>
+                <w:lang w:eastAsia="nb-NO"/>
               </w:rPr>
             </w:pPr>
           </w:p>
@@ -5185,7 +6871,7 @@
                 <w:color w:val="24292E"/>
                 <w:sz w:val="12"/>
                 <w:szCs w:val="12"/>
-                <w:lang w:val="nb-NO" w:eastAsia="nb-NO"/>
+                <w:lang w:eastAsia="nb-NO"/>
               </w:rPr>
             </w:pPr>
           </w:p>
@@ -5214,7 +6900,7 @@
                 <w:color w:val="24292E"/>
                 <w:sz w:val="12"/>
                 <w:szCs w:val="12"/>
-                <w:lang w:val="nb-NO" w:eastAsia="nb-NO"/>
+                <w:lang w:eastAsia="nb-NO"/>
               </w:rPr>
             </w:pPr>
           </w:p>
@@ -5240,7 +6926,7 @@
                 <w:color w:val="24292E"/>
                 <w:sz w:val="12"/>
                 <w:szCs w:val="12"/>
-                <w:lang w:val="nb-NO" w:eastAsia="nb-NO"/>
+                <w:lang w:eastAsia="nb-NO"/>
               </w:rPr>
             </w:pPr>
           </w:p>
@@ -5730,12 +7416,8 @@
       </w:r>
     </w:p>
     <w:sectPr>
-      <w:headerReference w:type="even" r:id="rId13"/>
       <w:headerReference w:type="default" r:id="rId14"/>
-      <w:footerReference w:type="even" r:id="rId15"/>
-      <w:footerReference w:type="default" r:id="rId16"/>
-      <w:headerReference w:type="first" r:id="rId17"/>
-      <w:footerReference w:type="first" r:id="rId18"/>
+      <w:footerReference w:type="default" r:id="rId15"/>
       <w:pgSz w:w="11906" w:h="16838"/>
       <w:pgMar w:top="1440" w:right="1080" w:bottom="1440" w:left="1080" w:header="720" w:footer="720" w:gutter="0"/>
       <w:cols w:space="720"/>
@@ -5769,16 +7451,6 @@
   <w:p>
     <w:pPr>
       <w:pStyle w:val="Bunntekst"/>
-    </w:pPr>
-  </w:p>
-</w:ftr>
-</file>
-
-<file path=word/footer2.xml><?xml version="1.0" encoding="utf-8"?>
-<w:ftr xmlns:wpc="http://schemas.microsoft.com/office/word/2010/wordprocessingCanvas" xmlns:cx="http://schemas.microsoft.com/office/drawing/2014/chartex" xmlns:cx1="http://schemas.microsoft.com/office/drawing/2015/9/8/chartex" xmlns:cx2="http://schemas.microsoft.com/office/drawing/2015/10/21/chartex" xmlns:cx3="http://schemas.microsoft.com/office/drawing/2016/5/9/chartex" xmlns:cx4="http://schemas.microsoft.com/office/drawing/2016/5/10/chartex" xmlns:cx5="http://schemas.microsoft.com/office/drawing/2016/5/11/chartex" xmlns:cx6="http://schemas.microsoft.com/office/drawing/2016/5/12/chartex" xmlns:cx7="http://schemas.microsoft.com/office/drawing/2016/5/13/chartex" xmlns:cx8="http://schemas.microsoft.com/office/drawing/2016/5/14/chartex" xmlns:mc="http://schemas.openxmlformats.org/markup-compatibility/2006" xmlns:aink="http://schemas.microsoft.com/office/drawing/2016/ink" xmlns:am3d="http://schemas.microsoft.com/office/drawing/2017/model3d" xmlns:o="urn:schemas-microsoft-com:office:office" xmlns:r="http://schemas.openxmlformats.org/officeDocument/2006/relationships" xmlns:m="http://schemas.openxmlformats.org/officeDocument/2006/math" xmlns:v="urn:schemas-microsoft-com:vml" xmlns:wp14="http://schemas.microsoft.com/office/word/2010/wordprocessingDrawing" xmlns:wp="http://schemas.openxmlformats.org/drawingml/2006/wordprocessingDrawing" xmlns:w10="urn:schemas-microsoft-com:office:word" xmlns:w="http://schemas.openxmlformats.org/wordprocessingml/2006/main" xmlns:w14="http://schemas.microsoft.com/office/word/2010/wordml" xmlns:w15="http://schemas.microsoft.com/office/word/2012/wordml" xmlns:w16cid="http://schemas.microsoft.com/office/word/2016/wordml/cid" xmlns:w16se="http://schemas.microsoft.com/office/word/2015/wordml/symex" xmlns:wpg="http://schemas.microsoft.com/office/word/2010/wordprocessingGroup" xmlns:wpi="http://schemas.microsoft.com/office/word/2010/wordprocessingInk" xmlns:wne="http://schemas.microsoft.com/office/word/2006/wordml" xmlns:wps="http://schemas.microsoft.com/office/word/2010/wordprocessingShape" mc:Ignorable="w14 w15 w16se w16cid wp14">
-  <w:p>
-    <w:pPr>
-      <w:pStyle w:val="Bunntekst"/>
       <w:pBdr>
         <w:top w:val="single" w:sz="4" w:space="1" w:color="808080" w:themeColor="accent4"/>
       </w:pBdr>
@@ -5832,6 +7504,7 @@
           <w:docPartUnique/>
         </w:docPartObj>
       </w:sdtPr>
+      <w:sdtEndPr/>
       <w:sdtContent>
         <w:sdt>
           <w:sdtPr>
@@ -5844,6 +7517,7 @@
               <w:docPartUnique/>
             </w:docPartObj>
           </w:sdtPr>
+          <w:sdtEndPr/>
           <w:sdtContent>
             <w:r>
               <w:rPr>
@@ -5961,16 +7635,6 @@
       </w:rPr>
       <w:t xml:space="preserve"> </w:t>
     </w:r>
-  </w:p>
-</w:ftr>
-</file>
-
-<file path=word/footer3.xml><?xml version="1.0" encoding="utf-8"?>
-<w:ftr xmlns:wpc="http://schemas.microsoft.com/office/word/2010/wordprocessingCanvas" xmlns:cx="http://schemas.microsoft.com/office/drawing/2014/chartex" xmlns:cx1="http://schemas.microsoft.com/office/drawing/2015/9/8/chartex" xmlns:cx2="http://schemas.microsoft.com/office/drawing/2015/10/21/chartex" xmlns:cx3="http://schemas.microsoft.com/office/drawing/2016/5/9/chartex" xmlns:cx4="http://schemas.microsoft.com/office/drawing/2016/5/10/chartex" xmlns:cx5="http://schemas.microsoft.com/office/drawing/2016/5/11/chartex" xmlns:cx6="http://schemas.microsoft.com/office/drawing/2016/5/12/chartex" xmlns:cx7="http://schemas.microsoft.com/office/drawing/2016/5/13/chartex" xmlns:cx8="http://schemas.microsoft.com/office/drawing/2016/5/14/chartex" xmlns:mc="http://schemas.openxmlformats.org/markup-compatibility/2006" xmlns:aink="http://schemas.microsoft.com/office/drawing/2016/ink" xmlns:am3d="http://schemas.microsoft.com/office/drawing/2017/model3d" xmlns:o="urn:schemas-microsoft-com:office:office" xmlns:r="http://schemas.openxmlformats.org/officeDocument/2006/relationships" xmlns:m="http://schemas.openxmlformats.org/officeDocument/2006/math" xmlns:v="urn:schemas-microsoft-com:vml" xmlns:wp14="http://schemas.microsoft.com/office/word/2010/wordprocessingDrawing" xmlns:wp="http://schemas.openxmlformats.org/drawingml/2006/wordprocessingDrawing" xmlns:w10="urn:schemas-microsoft-com:office:word" xmlns:w="http://schemas.openxmlformats.org/wordprocessingml/2006/main" xmlns:w14="http://schemas.microsoft.com/office/word/2010/wordml" xmlns:w15="http://schemas.microsoft.com/office/word/2012/wordml" xmlns:w16cid="http://schemas.microsoft.com/office/word/2016/wordml/cid" xmlns:w16se="http://schemas.microsoft.com/office/word/2015/wordml/symex" xmlns:wpg="http://schemas.microsoft.com/office/word/2010/wordprocessingGroup" xmlns:wpi="http://schemas.microsoft.com/office/word/2010/wordprocessingInk" xmlns:wne="http://schemas.microsoft.com/office/word/2006/wordml" xmlns:wps="http://schemas.microsoft.com/office/word/2010/wordprocessingShape" mc:Ignorable="w14 w15 w16se w16cid wp14">
-  <w:p>
-    <w:pPr>
-      <w:pStyle w:val="Bunntekst"/>
-    </w:pPr>
   </w:p>
 </w:ftr>
 </file>
@@ -5995,16 +7659,6 @@
 </file>
 
 <file path=word/header1.xml><?xml version="1.0" encoding="utf-8"?>
-<w:hdr xmlns:wpc="http://schemas.microsoft.com/office/word/2010/wordprocessingCanvas" xmlns:cx="http://schemas.microsoft.com/office/drawing/2014/chartex" xmlns:cx1="http://schemas.microsoft.com/office/drawing/2015/9/8/chartex" xmlns:cx2="http://schemas.microsoft.com/office/drawing/2015/10/21/chartex" xmlns:cx3="http://schemas.microsoft.com/office/drawing/2016/5/9/chartex" xmlns:cx4="http://schemas.microsoft.com/office/drawing/2016/5/10/chartex" xmlns:cx5="http://schemas.microsoft.com/office/drawing/2016/5/11/chartex" xmlns:cx6="http://schemas.microsoft.com/office/drawing/2016/5/12/chartex" xmlns:cx7="http://schemas.microsoft.com/office/drawing/2016/5/13/chartex" xmlns:cx8="http://schemas.microsoft.com/office/drawing/2016/5/14/chartex" xmlns:mc="http://schemas.openxmlformats.org/markup-compatibility/2006" xmlns:aink="http://schemas.microsoft.com/office/drawing/2016/ink" xmlns:am3d="http://schemas.microsoft.com/office/drawing/2017/model3d" xmlns:o="urn:schemas-microsoft-com:office:office" xmlns:r="http://schemas.openxmlformats.org/officeDocument/2006/relationships" xmlns:m="http://schemas.openxmlformats.org/officeDocument/2006/math" xmlns:v="urn:schemas-microsoft-com:vml" xmlns:wp14="http://schemas.microsoft.com/office/word/2010/wordprocessingDrawing" xmlns:wp="http://schemas.openxmlformats.org/drawingml/2006/wordprocessingDrawing" xmlns:w10="urn:schemas-microsoft-com:office:word" xmlns:w="http://schemas.openxmlformats.org/wordprocessingml/2006/main" xmlns:w14="http://schemas.microsoft.com/office/word/2010/wordml" xmlns:w15="http://schemas.microsoft.com/office/word/2012/wordml" xmlns:w16cid="http://schemas.microsoft.com/office/word/2016/wordml/cid" xmlns:w16se="http://schemas.microsoft.com/office/word/2015/wordml/symex" xmlns:wpg="http://schemas.microsoft.com/office/word/2010/wordprocessingGroup" xmlns:wpi="http://schemas.microsoft.com/office/word/2010/wordprocessingInk" xmlns:wne="http://schemas.microsoft.com/office/word/2006/wordml" xmlns:wps="http://schemas.microsoft.com/office/word/2010/wordprocessingShape" mc:Ignorable="w14 w15 w16se w16cid wp14">
-  <w:p>
-    <w:pPr>
-      <w:pStyle w:val="Topptekst"/>
-    </w:pPr>
-  </w:p>
-</w:hdr>
-</file>
-
-<file path=word/header2.xml><?xml version="1.0" encoding="utf-8"?>
 <w:hdr xmlns:wpc="http://schemas.microsoft.com/office/word/2010/wordprocessingCanvas" xmlns:cx="http://schemas.microsoft.com/office/drawing/2014/chartex" xmlns:cx1="http://schemas.microsoft.com/office/drawing/2015/9/8/chartex" xmlns:cx2="http://schemas.microsoft.com/office/drawing/2015/10/21/chartex" xmlns:cx3="http://schemas.microsoft.com/office/drawing/2016/5/9/chartex" xmlns:cx4="http://schemas.microsoft.com/office/drawing/2016/5/10/chartex" xmlns:cx5="http://schemas.microsoft.com/office/drawing/2016/5/11/chartex" xmlns:cx6="http://schemas.microsoft.com/office/drawing/2016/5/12/chartex" xmlns:cx7="http://schemas.microsoft.com/office/drawing/2016/5/13/chartex" xmlns:cx8="http://schemas.microsoft.com/office/drawing/2016/5/14/chartex" xmlns:mc="http://schemas.openxmlformats.org/markup-compatibility/2006" xmlns:aink="http://schemas.microsoft.com/office/drawing/2016/ink" xmlns:am3d="http://schemas.microsoft.com/office/drawing/2017/model3d" xmlns:o="urn:schemas-microsoft-com:office:office" xmlns:r="http://schemas.openxmlformats.org/officeDocument/2006/relationships" xmlns:m="http://schemas.openxmlformats.org/officeDocument/2006/math" xmlns:v="urn:schemas-microsoft-com:vml" xmlns:wp14="http://schemas.microsoft.com/office/word/2010/wordprocessingDrawing" xmlns:wp="http://schemas.openxmlformats.org/drawingml/2006/wordprocessingDrawing" xmlns:w10="urn:schemas-microsoft-com:office:word" xmlns:w="http://schemas.openxmlformats.org/wordprocessingml/2006/main" xmlns:w14="http://schemas.microsoft.com/office/word/2010/wordml" xmlns:w15="http://schemas.microsoft.com/office/word/2012/wordml" xmlns:w16cid="http://schemas.microsoft.com/office/word/2016/wordml/cid" xmlns:w16se="http://schemas.microsoft.com/office/word/2015/wordml/symex" xmlns:wpg="http://schemas.microsoft.com/office/word/2010/wordprocessingGroup" xmlns:wpi="http://schemas.microsoft.com/office/word/2010/wordprocessingInk" xmlns:wne="http://schemas.microsoft.com/office/word/2006/wordml" xmlns:wps="http://schemas.microsoft.com/office/word/2010/wordprocessingShape" mc:Ignorable="w14 w15 w16se w16cid wp14">
   <w:p>
     <w:pPr>
@@ -6077,6 +7731,7 @@
         <w:dataBinding w:prefixMappings="xmlns:ns0='http://schemas.openxmlformats.org/officeDocument/2006/extended-properties' " w:xpath="/ns0:Properties[1]/ns0:Company[1]" w:storeItemID="{6668398D-A668-4E3E-A5EB-62B293D839F1}"/>
         <w:text/>
       </w:sdtPr>
+      <w:sdtEndPr/>
       <w:sdtContent>
         <w:r>
           <w:rPr>
@@ -6105,6 +7760,7 @@
         <w:dataBinding w:prefixMappings="xmlns:ns0='http://purl.org/dc/elements/1.1/' xmlns:ns1='http://schemas.openxmlformats.org/package/2006/metadata/core-properties' " w:xpath="/ns1:coreProperties[1]/ns1:category[1]" w:storeItemID="{6C3C8BC8-F283-45AE-878A-BAB7291924A1}"/>
         <w:text/>
       </w:sdtPr>
+      <w:sdtEndPr/>
       <w:sdtContent>
         <w:r>
           <w:rPr>
@@ -6114,16 +7770,6 @@
         </w:r>
       </w:sdtContent>
     </w:sdt>
-  </w:p>
-</w:hdr>
-</file>
-
-<file path=word/header3.xml><?xml version="1.0" encoding="utf-8"?>
-<w:hdr xmlns:wpc="http://schemas.microsoft.com/office/word/2010/wordprocessingCanvas" xmlns:cx="http://schemas.microsoft.com/office/drawing/2014/chartex" xmlns:cx1="http://schemas.microsoft.com/office/drawing/2015/9/8/chartex" xmlns:cx2="http://schemas.microsoft.com/office/drawing/2015/10/21/chartex" xmlns:cx3="http://schemas.microsoft.com/office/drawing/2016/5/9/chartex" xmlns:cx4="http://schemas.microsoft.com/office/drawing/2016/5/10/chartex" xmlns:cx5="http://schemas.microsoft.com/office/drawing/2016/5/11/chartex" xmlns:cx6="http://schemas.microsoft.com/office/drawing/2016/5/12/chartex" xmlns:cx7="http://schemas.microsoft.com/office/drawing/2016/5/13/chartex" xmlns:cx8="http://schemas.microsoft.com/office/drawing/2016/5/14/chartex" xmlns:mc="http://schemas.openxmlformats.org/markup-compatibility/2006" xmlns:aink="http://schemas.microsoft.com/office/drawing/2016/ink" xmlns:am3d="http://schemas.microsoft.com/office/drawing/2017/model3d" xmlns:o="urn:schemas-microsoft-com:office:office" xmlns:r="http://schemas.openxmlformats.org/officeDocument/2006/relationships" xmlns:m="http://schemas.openxmlformats.org/officeDocument/2006/math" xmlns:v="urn:schemas-microsoft-com:vml" xmlns:wp14="http://schemas.microsoft.com/office/word/2010/wordprocessingDrawing" xmlns:wp="http://schemas.openxmlformats.org/drawingml/2006/wordprocessingDrawing" xmlns:w10="urn:schemas-microsoft-com:office:word" xmlns:w="http://schemas.openxmlformats.org/wordprocessingml/2006/main" xmlns:w14="http://schemas.microsoft.com/office/word/2010/wordml" xmlns:w15="http://schemas.microsoft.com/office/word/2012/wordml" xmlns:w16cid="http://schemas.microsoft.com/office/word/2016/wordml/cid" xmlns:w16se="http://schemas.microsoft.com/office/word/2015/wordml/symex" xmlns:wpg="http://schemas.microsoft.com/office/word/2010/wordprocessingGroup" xmlns:wpi="http://schemas.microsoft.com/office/word/2010/wordprocessingInk" xmlns:wne="http://schemas.microsoft.com/office/word/2006/wordml" xmlns:wps="http://schemas.microsoft.com/office/word/2010/wordprocessingShape" mc:Ignorable="w14 w15 w16se w16cid wp14">
-  <w:p>
-    <w:pPr>
-      <w:pStyle w:val="Topptekst"/>
-    </w:pPr>
   </w:p>
 </w:hdr>
 </file>
@@ -9686,7 +11332,7 @@
     <w:lsdException w:name="Table Web 2" w:semiHidden="1" w:unhideWhenUsed="1"/>
     <w:lsdException w:name="Table Web 3" w:semiHidden="1" w:unhideWhenUsed="1"/>
     <w:lsdException w:name="Balloon Text" w:semiHidden="1" w:unhideWhenUsed="1"/>
-    <w:lsdException w:name="Table Grid" w:semiHidden="1" w:uiPriority="39" w:unhideWhenUsed="1"/>
+    <w:lsdException w:name="Table Grid" w:uiPriority="39"/>
     <w:lsdException w:name="Table Theme" w:semiHidden="1" w:unhideWhenUsed="1"/>
     <w:lsdException w:name="Placeholder Text" w:semiHidden="1"/>
     <w:lsdException w:name="No Spacing" w:uiPriority="1" w:qFormat="1"/>
@@ -11072,7 +12718,7 @@
 </file>
 
 <file path=customXml/itemProps2.xml><?xml version="1.0" encoding="utf-8"?>
-<ds:datastoreItem xmlns:ds="http://schemas.openxmlformats.org/officeDocument/2006/customXml" ds:itemID="{F5719485-CC09-4032-80F3-BE39854688F4}">
+<ds:datastoreItem xmlns:ds="http://schemas.openxmlformats.org/officeDocument/2006/customXml" ds:itemID="{402FA2EA-97F4-44EE-90DF-03FF77FDD8BA}">
   <ds:schemaRefs>
     <ds:schemaRef ds:uri="http://schemas.openxmlformats.org/officeDocument/2006/bibliography"/>
   </ds:schemaRefs>

</xml_diff>